<commit_message>
http with login page
</commit_message>
<xml_diff>
--- a/MEAN Stack Notes.docx
+++ b/MEAN Stack Notes.docx
@@ -38647,63 +38647,474 @@
           <w:szCs w:val="28"/>
         </w:rPr>
       </w:pPr>
+    </w:p>
+    <w:p>
+      <w:pPr>
+        <w:spacing w:after="0"/>
+        <w:rPr>
+          <w:rFonts w:ascii="Courier New" w:hAnsi="Courier New" w:cs="Courier New"/>
+          <w:b/>
+          <w:sz w:val="28"/>
+          <w:szCs w:val="28"/>
+        </w:rPr>
+      </w:pPr>
+    </w:p>
+    <w:p>
+      <w:pPr>
+        <w:spacing w:after="0"/>
+        <w:rPr>
+          <w:rFonts w:ascii="Courier New" w:hAnsi="Courier New" w:cs="Courier New"/>
+          <w:b/>
+          <w:sz w:val="28"/>
+          <w:szCs w:val="28"/>
+        </w:rPr>
+      </w:pPr>
+      <w:r>
+        <w:rPr>
+          <w:rFonts w:ascii="Courier New" w:hAnsi="Courier New" w:cs="Courier New"/>
+          <w:b/>
+          <w:sz w:val="28"/>
+          <w:szCs w:val="28"/>
+        </w:rPr>
+        <w:lastRenderedPageBreak/>
+        <w:t xml:space="preserve">Servlet/JSP </w:t>
+      </w:r>
+    </w:p>
+    <w:p>
+      <w:pPr>
+        <w:spacing w:after="0"/>
+        <w:rPr>
+          <w:rFonts w:ascii="Courier New" w:hAnsi="Courier New" w:cs="Courier New"/>
+          <w:b/>
+          <w:sz w:val="28"/>
+          <w:szCs w:val="28"/>
+        </w:rPr>
+      </w:pPr>
+      <w:r>
+        <w:rPr>
+          <w:rFonts w:ascii="Courier New" w:hAnsi="Courier New" w:cs="Courier New"/>
+          <w:b/>
+          <w:sz w:val="28"/>
+          <w:szCs w:val="28"/>
+        </w:rPr>
+        <w:t xml:space="preserve">Asp.net </w:t>
+      </w:r>
+    </w:p>
+    <w:p>
+      <w:pPr>
+        <w:spacing w:after="0"/>
+        <w:rPr>
+          <w:rFonts w:ascii="Courier New" w:hAnsi="Courier New" w:cs="Courier New"/>
+          <w:b/>
+          <w:sz w:val="28"/>
+          <w:szCs w:val="28"/>
+        </w:rPr>
+      </w:pPr>
+      <w:r>
+        <w:rPr>
+          <w:rFonts w:ascii="Courier New" w:hAnsi="Courier New" w:cs="Courier New"/>
+          <w:b/>
+          <w:sz w:val="28"/>
+          <w:szCs w:val="28"/>
+        </w:rPr>
+        <w:t xml:space="preserve">Php </w:t>
+      </w:r>
+    </w:p>
+    <w:p>
+      <w:pPr>
+        <w:spacing w:after="0"/>
+        <w:rPr>
+          <w:rFonts w:ascii="Courier New" w:hAnsi="Courier New" w:cs="Courier New"/>
+          <w:b/>
+          <w:sz w:val="28"/>
+          <w:szCs w:val="28"/>
+        </w:rPr>
+      </w:pPr>
+    </w:p>
+    <w:p>
+      <w:pPr>
+        <w:spacing w:after="0"/>
+        <w:rPr>
+          <w:rFonts w:ascii="Courier New" w:hAnsi="Courier New" w:cs="Courier New"/>
+          <w:b/>
+          <w:sz w:val="28"/>
+          <w:szCs w:val="28"/>
+        </w:rPr>
+      </w:pPr>
+    </w:p>
+    <w:p>
+      <w:pPr>
+        <w:spacing w:after="0"/>
+        <w:rPr>
+          <w:rFonts w:ascii="Courier New" w:hAnsi="Courier New" w:cs="Courier New"/>
+          <w:b/>
+          <w:sz w:val="28"/>
+          <w:szCs w:val="28"/>
+        </w:rPr>
+      </w:pPr>
+      <w:r>
+        <w:rPr>
+          <w:rFonts w:ascii="Courier New" w:hAnsi="Courier New" w:cs="Courier New"/>
+          <w:b/>
+          <w:sz w:val="28"/>
+          <w:szCs w:val="28"/>
+        </w:rPr>
+        <w:t xml:space="preserve">After node using JavaScript we can create the own server. </w:t>
+      </w:r>
+    </w:p>
+    <w:p>
+      <w:pPr>
+        <w:spacing w:after="0"/>
+        <w:rPr>
+          <w:rFonts w:ascii="Courier New" w:hAnsi="Courier New" w:cs="Courier New"/>
+          <w:b/>
+          <w:sz w:val="28"/>
+          <w:szCs w:val="28"/>
+        </w:rPr>
+      </w:pPr>
+    </w:p>
+    <w:p>
+      <w:pPr>
+        <w:spacing w:after="0"/>
+        <w:rPr>
+          <w:rFonts w:ascii="Courier New" w:hAnsi="Courier New" w:cs="Courier New"/>
+          <w:b/>
+          <w:sz w:val="28"/>
+          <w:szCs w:val="28"/>
+        </w:rPr>
+      </w:pPr>
+      <w:r>
+        <w:rPr>
+          <w:rFonts w:ascii="Courier New" w:hAnsi="Courier New" w:cs="Courier New"/>
+          <w:b/>
+          <w:sz w:val="28"/>
+          <w:szCs w:val="28"/>
+        </w:rPr>
+        <w:t xml:space="preserve">http module </w:t>
+      </w:r>
+    </w:p>
+    <w:p>
+      <w:pPr>
+        <w:spacing w:after="0"/>
+        <w:rPr>
+          <w:rFonts w:ascii="Courier New" w:hAnsi="Courier New" w:cs="Courier New"/>
+          <w:b/>
+          <w:sz w:val="28"/>
+          <w:szCs w:val="28"/>
+        </w:rPr>
+      </w:pPr>
+    </w:p>
+    <w:p>
+      <w:pPr>
+        <w:spacing w:after="0"/>
+        <w:rPr>
+          <w:rFonts w:ascii="Courier New" w:hAnsi="Courier New" w:cs="Courier New"/>
+          <w:b/>
+          <w:sz w:val="28"/>
+          <w:szCs w:val="28"/>
+        </w:rPr>
+      </w:pPr>
+      <w:r>
+        <w:rPr>
+          <w:rFonts w:ascii="Courier New" w:hAnsi="Courier New" w:cs="Courier New"/>
+          <w:b/>
+          <w:sz w:val="28"/>
+          <w:szCs w:val="28"/>
+        </w:rPr>
+        <w:t>URL /favicon.ico</w:t>
+      </w:r>
+    </w:p>
+    <w:p>
+      <w:pPr>
+        <w:spacing w:after="0"/>
+        <w:rPr>
+          <w:rFonts w:ascii="Courier New" w:hAnsi="Courier New" w:cs="Courier New"/>
+          <w:b/>
+          <w:sz w:val="28"/>
+          <w:szCs w:val="28"/>
+        </w:rPr>
+      </w:pPr>
+    </w:p>
+    <w:p>
+      <w:pPr>
+        <w:spacing w:after="0"/>
+        <w:rPr>
+          <w:rFonts w:ascii="Courier New" w:hAnsi="Courier New" w:cs="Courier New"/>
+          <w:b/>
+          <w:sz w:val="28"/>
+          <w:szCs w:val="28"/>
+        </w:rPr>
+      </w:pPr>
+      <w:r>
+        <w:rPr>
+          <w:rFonts w:ascii="Courier New" w:hAnsi="Courier New" w:cs="Courier New"/>
+          <w:b/>
+          <w:sz w:val="28"/>
+          <w:szCs w:val="28"/>
+        </w:rPr>
+        <w:t>URL /</w:t>
+      </w:r>
+    </w:p>
+    <w:p>
+      <w:pPr>
+        <w:spacing w:after="0"/>
+        <w:rPr>
+          <w:rFonts w:ascii="Courier New" w:hAnsi="Courier New" w:cs="Courier New"/>
+          <w:b/>
+          <w:sz w:val="28"/>
+          <w:szCs w:val="28"/>
+        </w:rPr>
+      </w:pPr>
+    </w:p>
+    <w:p>
+      <w:pPr>
+        <w:spacing w:after="0"/>
+        <w:rPr>
+          <w:rFonts w:ascii="Courier New" w:hAnsi="Courier New" w:cs="Courier New"/>
+          <w:b/>
+          <w:sz w:val="28"/>
+          <w:szCs w:val="28"/>
+        </w:rPr>
+      </w:pPr>
+      <w:r>
+        <w:rPr>
+          <w:rFonts w:ascii="Courier New" w:hAnsi="Courier New" w:cs="Courier New"/>
+          <w:b/>
+          <w:sz w:val="28"/>
+          <w:szCs w:val="28"/>
+        </w:rPr>
+        <w:t xml:space="preserve">Etc </w:t>
+      </w:r>
+    </w:p>
+    <w:p>
+      <w:pPr>
+        <w:spacing w:after="0"/>
+        <w:rPr>
+          <w:rFonts w:ascii="Courier New" w:hAnsi="Courier New" w:cs="Courier New"/>
+          <w:b/>
+          <w:sz w:val="28"/>
+          <w:szCs w:val="28"/>
+        </w:rPr>
+      </w:pPr>
+    </w:p>
+    <w:p>
+      <w:pPr>
+        <w:spacing w:after="0"/>
+        <w:rPr>
+          <w:rFonts w:ascii="Courier New" w:hAnsi="Courier New" w:cs="Courier New"/>
+          <w:b/>
+          <w:sz w:val="28"/>
+          <w:szCs w:val="28"/>
+        </w:rPr>
+      </w:pPr>
+    </w:p>
+    <w:p>
+      <w:pPr>
+        <w:spacing w:after="0"/>
+        <w:rPr>
+          <w:rFonts w:ascii="Courier New" w:hAnsi="Courier New" w:cs="Courier New"/>
+          <w:b/>
+          <w:sz w:val="28"/>
+          <w:szCs w:val="28"/>
+        </w:rPr>
+      </w:pPr>
+    </w:p>
+    <w:p>
+      <w:pPr>
+        <w:spacing w:after="0"/>
+        <w:rPr>
+          <w:rFonts w:ascii="Courier New" w:hAnsi="Courier New" w:cs="Courier New"/>
+          <w:b/>
+          <w:sz w:val="28"/>
+          <w:szCs w:val="28"/>
+        </w:rPr>
+      </w:pPr>
+    </w:p>
+    <w:p>
+      <w:pPr>
+        <w:spacing w:after="0"/>
+        <w:rPr>
+          <w:rFonts w:ascii="Courier New" w:hAnsi="Courier New" w:cs="Courier New"/>
+          <w:b/>
+          <w:sz w:val="28"/>
+          <w:szCs w:val="28"/>
+        </w:rPr>
+      </w:pPr>
+      <w:r>
+        <w:rPr>
+          <w:rFonts w:ascii="Courier New" w:hAnsi="Courier New" w:cs="Courier New"/>
+          <w:b/>
+          <w:sz w:val="28"/>
+          <w:szCs w:val="28"/>
+          <w:highlight w:val="yellow"/>
+        </w:rPr>
+        <w:t>Day 20 : 06</w:t>
+      </w:r>
+      <w:r>
+        <w:rPr>
+          <w:rFonts w:ascii="Courier New" w:hAnsi="Courier New" w:cs="Courier New"/>
+          <w:b/>
+          <w:sz w:val="28"/>
+          <w:szCs w:val="28"/>
+          <w:highlight w:val="yellow"/>
+        </w:rPr>
+        <w:t>-04</w:t>
+      </w:r>
+      <w:r>
+        <w:rPr>
+          <w:rFonts w:ascii="Courier New" w:hAnsi="Courier New" w:cs="Courier New"/>
+          <w:b/>
+          <w:sz w:val="28"/>
+          <w:szCs w:val="28"/>
+          <w:highlight w:val="yellow"/>
+        </w:rPr>
+        <w:t>-2021</w:t>
+      </w:r>
+    </w:p>
+    <w:p>
+      <w:pPr>
+        <w:spacing w:after="0"/>
+        <w:rPr>
+          <w:rFonts w:ascii="Courier New" w:hAnsi="Courier New" w:cs="Courier New"/>
+          <w:b/>
+          <w:sz w:val="28"/>
+          <w:szCs w:val="28"/>
+        </w:rPr>
+      </w:pPr>
+    </w:p>
+    <w:p>
+      <w:pPr>
+        <w:spacing w:after="0"/>
+        <w:rPr>
+          <w:rFonts w:ascii="Courier New" w:hAnsi="Courier New" w:cs="Courier New"/>
+          <w:b/>
+          <w:sz w:val="28"/>
+          <w:szCs w:val="28"/>
+        </w:rPr>
+      </w:pPr>
+    </w:p>
+    <w:p>
+      <w:pPr>
+        <w:spacing w:after="0"/>
+        <w:rPr>
+          <w:rFonts w:ascii="Courier New" w:hAnsi="Courier New" w:cs="Courier New"/>
+          <w:b/>
+          <w:sz w:val="28"/>
+          <w:szCs w:val="28"/>
+        </w:rPr>
+      </w:pPr>
+    </w:p>
+    <w:p>
+      <w:pPr>
+        <w:spacing w:after="0"/>
+        <w:rPr>
+          <w:rFonts w:ascii="Courier New" w:hAnsi="Courier New" w:cs="Courier New"/>
+          <w:b/>
+          <w:sz w:val="28"/>
+          <w:szCs w:val="28"/>
+        </w:rPr>
+      </w:pPr>
+    </w:p>
+    <w:p>
+      <w:pPr>
+        <w:spacing w:after="0"/>
+        <w:rPr>
+          <w:rFonts w:ascii="Courier New" w:hAnsi="Courier New" w:cs="Courier New"/>
+          <w:b/>
+          <w:sz w:val="28"/>
+          <w:szCs w:val="28"/>
+        </w:rPr>
+      </w:pPr>
+    </w:p>
+    <w:p>
+      <w:pPr>
+        <w:spacing w:after="0"/>
+        <w:rPr>
+          <w:rFonts w:ascii="Courier New" w:hAnsi="Courier New" w:cs="Courier New"/>
+          <w:b/>
+          <w:sz w:val="28"/>
+          <w:szCs w:val="28"/>
+        </w:rPr>
+      </w:pPr>
+    </w:p>
+    <w:p>
+      <w:pPr>
+        <w:spacing w:after="0"/>
+        <w:rPr>
+          <w:rFonts w:ascii="Courier New" w:hAnsi="Courier New" w:cs="Courier New"/>
+          <w:b/>
+          <w:sz w:val="28"/>
+          <w:szCs w:val="28"/>
+        </w:rPr>
+      </w:pPr>
+    </w:p>
+    <w:p>
+      <w:pPr>
+        <w:spacing w:after="0"/>
+        <w:rPr>
+          <w:rFonts w:ascii="Courier New" w:hAnsi="Courier New" w:cs="Courier New"/>
+          <w:b/>
+          <w:sz w:val="28"/>
+          <w:szCs w:val="28"/>
+        </w:rPr>
+      </w:pPr>
+    </w:p>
+    <w:p>
+      <w:pPr>
+        <w:spacing w:after="0"/>
+        <w:rPr>
+          <w:rFonts w:ascii="Courier New" w:hAnsi="Courier New" w:cs="Courier New"/>
+          <w:b/>
+          <w:sz w:val="28"/>
+          <w:szCs w:val="28"/>
+        </w:rPr>
+      </w:pPr>
+    </w:p>
+    <w:p>
+      <w:pPr>
+        <w:spacing w:after="0"/>
+        <w:rPr>
+          <w:rFonts w:ascii="Courier New" w:hAnsi="Courier New" w:cs="Courier New"/>
+          <w:b/>
+          <w:sz w:val="28"/>
+          <w:szCs w:val="28"/>
+        </w:rPr>
+      </w:pPr>
+    </w:p>
+    <w:p>
+      <w:pPr>
+        <w:spacing w:after="0"/>
+        <w:rPr>
+          <w:rFonts w:ascii="Courier New" w:hAnsi="Courier New" w:cs="Courier New"/>
+          <w:b/>
+          <w:sz w:val="28"/>
+          <w:szCs w:val="28"/>
+        </w:rPr>
+      </w:pPr>
+    </w:p>
+    <w:p>
+      <w:pPr>
+        <w:spacing w:after="0"/>
+        <w:rPr>
+          <w:rFonts w:ascii="Courier New" w:hAnsi="Courier New" w:cs="Courier New"/>
+          <w:b/>
+          <w:sz w:val="28"/>
+          <w:szCs w:val="28"/>
+        </w:rPr>
+      </w:pPr>
+    </w:p>
+    <w:p>
+      <w:pPr>
+        <w:spacing w:after="0"/>
+        <w:rPr>
+          <w:rFonts w:ascii="Courier New" w:hAnsi="Courier New" w:cs="Courier New"/>
+          <w:b/>
+          <w:sz w:val="28"/>
+          <w:szCs w:val="28"/>
+        </w:rPr>
+      </w:pPr>
       <w:bookmarkStart w:id="0" w:name="_GoBack"/>
       <w:bookmarkEnd w:id="0"/>
-    </w:p>
-    <w:p>
-      <w:pPr>
-        <w:spacing w:after="0"/>
-        <w:rPr>
-          <w:rFonts w:ascii="Courier New" w:hAnsi="Courier New" w:cs="Courier New"/>
-          <w:b/>
-          <w:sz w:val="28"/>
-          <w:szCs w:val="28"/>
-        </w:rPr>
-      </w:pPr>
-    </w:p>
-    <w:p>
-      <w:pPr>
-        <w:spacing w:after="0"/>
-        <w:rPr>
-          <w:rFonts w:ascii="Courier New" w:hAnsi="Courier New" w:cs="Courier New"/>
-          <w:b/>
-          <w:sz w:val="28"/>
-          <w:szCs w:val="28"/>
-        </w:rPr>
-      </w:pPr>
-    </w:p>
-    <w:p>
-      <w:pPr>
-        <w:spacing w:after="0"/>
-        <w:rPr>
-          <w:rFonts w:ascii="Courier New" w:hAnsi="Courier New" w:cs="Courier New"/>
-          <w:b/>
-          <w:sz w:val="28"/>
-          <w:szCs w:val="28"/>
-        </w:rPr>
-      </w:pPr>
-    </w:p>
-    <w:p>
-      <w:pPr>
-        <w:spacing w:after="0"/>
-        <w:rPr>
-          <w:rFonts w:ascii="Courier New" w:hAnsi="Courier New" w:cs="Courier New"/>
-          <w:b/>
-          <w:sz w:val="28"/>
-          <w:szCs w:val="28"/>
-        </w:rPr>
-      </w:pPr>
-    </w:p>
-    <w:p>
-      <w:pPr>
-        <w:spacing w:after="0"/>
-        <w:rPr>
-          <w:rFonts w:ascii="Courier New" w:hAnsi="Courier New" w:cs="Courier New"/>
-          <w:b/>
-          <w:sz w:val="28"/>
-          <w:szCs w:val="28"/>
-        </w:rPr>
-      </w:pPr>
     </w:p>
     <w:p>
       <w:pPr>
@@ -38757,7 +39168,18 @@
             <w:sz w:val="28"/>
             <w:szCs w:val="28"/>
           </w:rPr>
-          <w:t>https://www.surveymonkey.com/r/NBKJBF7?trainer=akash%20kale&amp;company=Tata%20Consultancy%20Services&amp;milestone_id=00060605_01&amp;course=phase%203%20-%20create%20scalable%20and%20dynamic%20websites&amp;geo=US&amp;type=ELVC&amp;Webex_Session_ID=1847696173</w:t>
+          <w:t>https://www.surveymonkey.com/r/NBKJBF7?trainer=akash%20kale&amp;company=Tata%20Consultancy%20Services&amp;milestone_id=00060605_01&amp;course=phase%203%20-</w:t>
+        </w:r>
+        <w:r>
+          <w:rPr>
+            <w:rStyle w:val="Hyperlink"/>
+            <w:rFonts w:ascii="Courier New" w:hAnsi="Courier New" w:cs="Courier New"/>
+            <w:b/>
+            <w:sz w:val="28"/>
+            <w:szCs w:val="28"/>
+          </w:rPr>
+          <w:lastRenderedPageBreak/>
+          <w:t>%20create%20scalable%20and%20dynamic%20websites&amp;geo=US&amp;type=ELVC&amp;Webex_Session_ID=1847696173</w:t>
         </w:r>
       </w:hyperlink>
     </w:p>
@@ -39007,17 +39429,7 @@
           <w:sz w:val="28"/>
           <w:szCs w:val="28"/>
         </w:rPr>
-        <w:t>https://www.surveymonkey.com/r/NBKJBF7?trainer=akash%20kale&amp;company=Tata%20Consultancy%20Services&amp;milestone_id=00060460_01&amp;course=phase%202%20-%20create%20websites%20using%20front%20and%20back-</w:t>
-      </w:r>
-      <w:r>
-        <w:rPr>
-          <w:rFonts w:ascii="Courier New" w:hAnsi="Courier New" w:cs="Courier New"/>
-          <w:b/>
-          <w:sz w:val="28"/>
-          <w:szCs w:val="28"/>
-        </w:rPr>
-        <w:lastRenderedPageBreak/>
-        <w:t>end%20frameworks&amp;geo=US&amp;type=ELVC&amp;Webex_Session_ID=1840928935</w:t>
+        <w:t>https://www.surveymonkey.com/r/NBKJBF7?trainer=akash%20kale&amp;company=Tata%20Consultancy%20Services&amp;milestone_id=00060460_01&amp;course=phase%202%20-%20create%20websites%20using%20front%20and%20back-end%20frameworks&amp;geo=US&amp;type=ELVC&amp;Webex_Session_ID=1840928935</w:t>
       </w:r>
     </w:p>
     <w:p>

</xml_diff>

<commit_message>
SOAP and Rest Service
</commit_message>
<xml_diff>
--- a/MEAN Stack Notes.docx
+++ b/MEAN Stack Notes.docx
@@ -38948,7 +38948,7 @@
           <w:szCs w:val="28"/>
           <w:highlight w:val="yellow"/>
         </w:rPr>
-        <w:t>Day 20 : 06</w:t>
+        <w:t>Day 20 : 06-04</w:t>
       </w:r>
       <w:r>
         <w:rPr>
@@ -38958,16 +38958,6 @@
           <w:szCs w:val="28"/>
           <w:highlight w:val="yellow"/>
         </w:rPr>
-        <w:t>-04</w:t>
-      </w:r>
-      <w:r>
-        <w:rPr>
-          <w:rFonts w:ascii="Courier New" w:hAnsi="Courier New" w:cs="Courier New"/>
-          <w:b/>
-          <w:sz w:val="28"/>
-          <w:szCs w:val="28"/>
-          <w:highlight w:val="yellow"/>
-        </w:rPr>
         <w:t>-2021</w:t>
       </w:r>
     </w:p>
@@ -39003,140 +38993,15 @@
           <w:szCs w:val="28"/>
         </w:rPr>
       </w:pPr>
-    </w:p>
-    <w:p>
-      <w:pPr>
-        <w:spacing w:after="0"/>
-        <w:rPr>
-          <w:rFonts w:ascii="Courier New" w:hAnsi="Courier New" w:cs="Courier New"/>
-          <w:b/>
-          <w:sz w:val="28"/>
-          <w:szCs w:val="28"/>
-        </w:rPr>
-      </w:pPr>
-    </w:p>
-    <w:p>
-      <w:pPr>
-        <w:spacing w:after="0"/>
-        <w:rPr>
-          <w:rFonts w:ascii="Courier New" w:hAnsi="Courier New" w:cs="Courier New"/>
-          <w:b/>
-          <w:sz w:val="28"/>
-          <w:szCs w:val="28"/>
-        </w:rPr>
-      </w:pPr>
-    </w:p>
-    <w:p>
-      <w:pPr>
-        <w:spacing w:after="0"/>
-        <w:rPr>
-          <w:rFonts w:ascii="Courier New" w:hAnsi="Courier New" w:cs="Courier New"/>
-          <w:b/>
-          <w:sz w:val="28"/>
-          <w:szCs w:val="28"/>
-        </w:rPr>
-      </w:pPr>
-    </w:p>
-    <w:p>
-      <w:pPr>
-        <w:spacing w:after="0"/>
-        <w:rPr>
-          <w:rFonts w:ascii="Courier New" w:hAnsi="Courier New" w:cs="Courier New"/>
-          <w:b/>
-          <w:sz w:val="28"/>
-          <w:szCs w:val="28"/>
-        </w:rPr>
-      </w:pPr>
-    </w:p>
-    <w:p>
-      <w:pPr>
-        <w:spacing w:after="0"/>
-        <w:rPr>
-          <w:rFonts w:ascii="Courier New" w:hAnsi="Courier New" w:cs="Courier New"/>
-          <w:b/>
-          <w:sz w:val="28"/>
-          <w:szCs w:val="28"/>
-        </w:rPr>
-      </w:pPr>
-    </w:p>
-    <w:p>
-      <w:pPr>
-        <w:spacing w:after="0"/>
-        <w:rPr>
-          <w:rFonts w:ascii="Courier New" w:hAnsi="Courier New" w:cs="Courier New"/>
-          <w:b/>
-          <w:sz w:val="28"/>
-          <w:szCs w:val="28"/>
-        </w:rPr>
-      </w:pPr>
-    </w:p>
-    <w:p>
-      <w:pPr>
-        <w:spacing w:after="0"/>
-        <w:rPr>
-          <w:rFonts w:ascii="Courier New" w:hAnsi="Courier New" w:cs="Courier New"/>
-          <w:b/>
-          <w:sz w:val="28"/>
-          <w:szCs w:val="28"/>
-        </w:rPr>
-      </w:pPr>
-    </w:p>
-    <w:p>
-      <w:pPr>
-        <w:spacing w:after="0"/>
-        <w:rPr>
-          <w:rFonts w:ascii="Courier New" w:hAnsi="Courier New" w:cs="Courier New"/>
-          <w:b/>
-          <w:sz w:val="28"/>
-          <w:szCs w:val="28"/>
-        </w:rPr>
-      </w:pPr>
-    </w:p>
-    <w:p>
-      <w:pPr>
-        <w:spacing w:after="0"/>
-        <w:rPr>
-          <w:rFonts w:ascii="Courier New" w:hAnsi="Courier New" w:cs="Courier New"/>
-          <w:b/>
-          <w:sz w:val="28"/>
-          <w:szCs w:val="28"/>
-        </w:rPr>
-      </w:pPr>
-    </w:p>
-    <w:p>
-      <w:pPr>
-        <w:spacing w:after="0"/>
-        <w:rPr>
-          <w:rFonts w:ascii="Courier New" w:hAnsi="Courier New" w:cs="Courier New"/>
-          <w:b/>
-          <w:sz w:val="28"/>
-          <w:szCs w:val="28"/>
-        </w:rPr>
-      </w:pPr>
-      <w:bookmarkStart w:id="0" w:name="_GoBack"/>
-      <w:bookmarkEnd w:id="0"/>
-    </w:p>
-    <w:p>
-      <w:pPr>
-        <w:spacing w:after="0"/>
-        <w:rPr>
-          <w:rFonts w:ascii="Courier New" w:hAnsi="Courier New" w:cs="Courier New"/>
-          <w:b/>
-          <w:sz w:val="28"/>
-          <w:szCs w:val="28"/>
-        </w:rPr>
-      </w:pPr>
-    </w:p>
-    <w:p>
-      <w:pPr>
-        <w:spacing w:after="0"/>
-        <w:rPr>
-          <w:rFonts w:ascii="Courier New" w:hAnsi="Courier New" w:cs="Courier New"/>
-          <w:b/>
-          <w:sz w:val="28"/>
-          <w:szCs w:val="28"/>
-        </w:rPr>
-      </w:pPr>
+      <w:r>
+        <w:rPr>
+          <w:rFonts w:ascii="Courier New" w:hAnsi="Courier New" w:cs="Courier New"/>
+          <w:b/>
+          <w:sz w:val="28"/>
+          <w:szCs w:val="28"/>
+        </w:rPr>
+        <w:t xml:space="preserve">URL : Uniform resource locator </w:t>
+      </w:r>
     </w:p>
     <w:p>
       <w:pPr>
@@ -39168,8 +39033,114 @@
             <w:sz w:val="28"/>
             <w:szCs w:val="28"/>
           </w:rPr>
-          <w:t>https://www.surveymonkey.com/r/NBKJBF7?trainer=akash%20kale&amp;company=Tata%20Consultancy%20Services&amp;milestone_id=00060605_01&amp;course=phase%203%20-</w:t>
+          <w:t>http://localhost:9090/aboutus</w:t>
         </w:r>
+      </w:hyperlink>
+    </w:p>
+    <w:p>
+      <w:pPr>
+        <w:spacing w:after="0"/>
+        <w:rPr>
+          <w:rFonts w:ascii="Courier New" w:hAnsi="Courier New" w:cs="Courier New"/>
+          <w:b/>
+          <w:sz w:val="28"/>
+          <w:szCs w:val="28"/>
+        </w:rPr>
+      </w:pPr>
+    </w:p>
+    <w:p>
+      <w:pPr>
+        <w:spacing w:after="0"/>
+        <w:rPr>
+          <w:rFonts w:ascii="Courier New" w:hAnsi="Courier New" w:cs="Courier New"/>
+          <w:b/>
+          <w:sz w:val="28"/>
+          <w:szCs w:val="28"/>
+        </w:rPr>
+      </w:pPr>
+      <w:r>
+        <w:rPr>
+          <w:rFonts w:ascii="Courier New" w:hAnsi="Courier New" w:cs="Courier New"/>
+          <w:b/>
+          <w:sz w:val="28"/>
+          <w:szCs w:val="28"/>
+        </w:rPr>
+        <w:t xml:space="preserve">if methods is GET </w:t>
+      </w:r>
+    </w:p>
+    <w:p>
+      <w:pPr>
+        <w:spacing w:after="0"/>
+        <w:rPr>
+          <w:rFonts w:ascii="Courier New" w:hAnsi="Courier New" w:cs="Courier New"/>
+          <w:b/>
+          <w:sz w:val="28"/>
+          <w:szCs w:val="28"/>
+        </w:rPr>
+      </w:pPr>
+    </w:p>
+    <w:p>
+      <w:pPr>
+        <w:spacing w:after="0"/>
+        <w:rPr>
+          <w:rFonts w:ascii="Courier New" w:hAnsi="Courier New" w:cs="Courier New"/>
+          <w:b/>
+          <w:sz w:val="28"/>
+          <w:szCs w:val="28"/>
+        </w:rPr>
+      </w:pPr>
+      <w:r>
+        <w:rPr>
+          <w:rFonts w:ascii="Courier New" w:hAnsi="Courier New" w:cs="Courier New"/>
+          <w:b/>
+          <w:sz w:val="28"/>
+          <w:szCs w:val="28"/>
+        </w:rPr>
+        <w:t xml:space="preserve">if want to pass the data through URL we have to use query param </w:t>
+      </w:r>
+    </w:p>
+    <w:p>
+      <w:pPr>
+        <w:spacing w:after="0"/>
+        <w:rPr>
+          <w:rFonts w:ascii="Courier New" w:hAnsi="Courier New" w:cs="Courier New"/>
+          <w:b/>
+          <w:sz w:val="28"/>
+          <w:szCs w:val="28"/>
+        </w:rPr>
+      </w:pPr>
+    </w:p>
+    <w:p>
+      <w:pPr>
+        <w:spacing w:after="0"/>
+        <w:rPr>
+          <w:rFonts w:ascii="Courier New" w:hAnsi="Courier New" w:cs="Courier New"/>
+          <w:b/>
+          <w:sz w:val="28"/>
+          <w:szCs w:val="28"/>
+        </w:rPr>
+      </w:pPr>
+      <w:r>
+        <w:rPr>
+          <w:rFonts w:ascii="Courier New" w:hAnsi="Courier New" w:cs="Courier New"/>
+          <w:b/>
+          <w:sz w:val="28"/>
+          <w:szCs w:val="28"/>
+        </w:rPr>
+        <w:t>http://localhost:9090?name=Ravi</w:t>
+      </w:r>
+    </w:p>
+    <w:p>
+      <w:pPr>
+        <w:spacing w:after="0"/>
+        <w:rPr>
+          <w:rFonts w:ascii="Courier New" w:hAnsi="Courier New" w:cs="Courier New"/>
+          <w:b/>
+          <w:sz w:val="28"/>
+          <w:szCs w:val="28"/>
+        </w:rPr>
+      </w:pPr>
+      <w:hyperlink r:id="rId8" w:history="1">
         <w:r>
           <w:rPr>
             <w:rStyle w:val="Hyperlink"/>
@@ -39178,8 +39149,3314 @@
             <w:sz w:val="28"/>
             <w:szCs w:val="28"/>
           </w:rPr>
-          <w:lastRenderedPageBreak/>
-          <w:t>%20create%20scalable%20and%20dynamic%20websites&amp;geo=US&amp;type=ELVC&amp;Webex_Session_ID=1847696173</w:t>
+          <w:t>http://localhost:9090?name=Ravi&amp;age=21</w:t>
+        </w:r>
+      </w:hyperlink>
+    </w:p>
+    <w:p>
+      <w:pPr>
+        <w:spacing w:after="0"/>
+        <w:rPr>
+          <w:rFonts w:ascii="Courier New" w:hAnsi="Courier New" w:cs="Courier New"/>
+          <w:b/>
+          <w:sz w:val="28"/>
+          <w:szCs w:val="28"/>
+        </w:rPr>
+      </w:pPr>
+    </w:p>
+    <w:p>
+      <w:pPr>
+        <w:spacing w:after="0"/>
+        <w:rPr>
+          <w:rFonts w:ascii="Courier New" w:hAnsi="Courier New" w:cs="Courier New"/>
+          <w:b/>
+          <w:sz w:val="28"/>
+          <w:szCs w:val="28"/>
+        </w:rPr>
+      </w:pPr>
+    </w:p>
+    <w:p>
+      <w:pPr>
+        <w:spacing w:after="0"/>
+        <w:rPr>
+          <w:rFonts w:ascii="Courier New" w:hAnsi="Courier New" w:cs="Courier New"/>
+          <w:b/>
+          <w:sz w:val="28"/>
+          <w:szCs w:val="28"/>
+        </w:rPr>
+      </w:pPr>
+      <w:r>
+        <w:rPr>
+          <w:rFonts w:ascii="Courier New" w:hAnsi="Courier New" w:cs="Courier New"/>
+          <w:b/>
+          <w:sz w:val="28"/>
+          <w:szCs w:val="28"/>
+        </w:rPr>
+        <w:t xml:space="preserve">we can take the form tag with get methods. </w:t>
+      </w:r>
+    </w:p>
+    <w:p>
+      <w:pPr>
+        <w:spacing w:after="0"/>
+        <w:rPr>
+          <w:rFonts w:ascii="Courier New" w:hAnsi="Courier New" w:cs="Courier New"/>
+          <w:b/>
+          <w:sz w:val="28"/>
+          <w:szCs w:val="28"/>
+        </w:rPr>
+      </w:pPr>
+    </w:p>
+    <w:p>
+      <w:pPr>
+        <w:spacing w:after="0"/>
+        <w:rPr>
+          <w:rFonts w:ascii="Courier New" w:hAnsi="Courier New" w:cs="Courier New"/>
+          <w:b/>
+          <w:sz w:val="28"/>
+          <w:szCs w:val="28"/>
+        </w:rPr>
+      </w:pPr>
+    </w:p>
+    <w:p>
+      <w:pPr>
+        <w:spacing w:after="0"/>
+        <w:rPr>
+          <w:rFonts w:ascii="Courier New" w:hAnsi="Courier New" w:cs="Courier New"/>
+          <w:b/>
+          <w:sz w:val="28"/>
+          <w:szCs w:val="28"/>
+        </w:rPr>
+      </w:pPr>
+      <w:r>
+        <w:rPr>
+          <w:rFonts w:ascii="Courier New" w:hAnsi="Courier New" w:cs="Courier New"/>
+          <w:b/>
+          <w:sz w:val="28"/>
+          <w:szCs w:val="28"/>
+          <w:highlight w:val="yellow"/>
+        </w:rPr>
+        <w:t>url</w:t>
+      </w:r>
+      <w:r>
+        <w:rPr>
+          <w:rFonts w:ascii="Courier New" w:hAnsi="Courier New" w:cs="Courier New"/>
+          <w:b/>
+          <w:sz w:val="28"/>
+          <w:szCs w:val="28"/>
+        </w:rPr>
+        <w:t xml:space="preserve"> : it is core module which help to get the details about the URL. </w:t>
+      </w:r>
+    </w:p>
+    <w:p>
+      <w:pPr>
+        <w:spacing w:after="0"/>
+        <w:rPr>
+          <w:rFonts w:ascii="Courier New" w:hAnsi="Courier New" w:cs="Courier New"/>
+          <w:b/>
+          <w:sz w:val="28"/>
+          <w:szCs w:val="28"/>
+        </w:rPr>
+      </w:pPr>
+    </w:p>
+    <w:p>
+      <w:pPr>
+        <w:spacing w:after="0"/>
+        <w:rPr>
+          <w:rFonts w:ascii="Courier New" w:hAnsi="Courier New" w:cs="Courier New"/>
+          <w:b/>
+          <w:sz w:val="28"/>
+          <w:szCs w:val="28"/>
+        </w:rPr>
+      </w:pPr>
+      <w:r>
+        <w:rPr>
+          <w:rFonts w:ascii="Courier New" w:hAnsi="Courier New" w:cs="Courier New"/>
+          <w:b/>
+          <w:sz w:val="28"/>
+          <w:szCs w:val="28"/>
+        </w:rPr>
+        <w:t xml:space="preserve">Using </w:t>
+      </w:r>
+      <w:r>
+        <w:rPr>
+          <w:rFonts w:ascii="Courier New" w:hAnsi="Courier New" w:cs="Courier New"/>
+          <w:b/>
+          <w:sz w:val="28"/>
+          <w:szCs w:val="28"/>
+          <w:highlight w:val="yellow"/>
+        </w:rPr>
+        <w:t>http</w:t>
+      </w:r>
+      <w:r>
+        <w:rPr>
+          <w:rFonts w:ascii="Courier New" w:hAnsi="Courier New" w:cs="Courier New"/>
+          <w:b/>
+          <w:sz w:val="28"/>
+          <w:szCs w:val="28"/>
+        </w:rPr>
+        <w:t xml:space="preserve"> module we create the server. </w:t>
+      </w:r>
+    </w:p>
+    <w:p>
+      <w:pPr>
+        <w:spacing w:after="0"/>
+        <w:rPr>
+          <w:rFonts w:ascii="Courier New" w:hAnsi="Courier New" w:cs="Courier New"/>
+          <w:b/>
+          <w:sz w:val="28"/>
+          <w:szCs w:val="28"/>
+        </w:rPr>
+      </w:pPr>
+    </w:p>
+    <w:p>
+      <w:pPr>
+        <w:spacing w:after="0"/>
+        <w:rPr>
+          <w:rFonts w:ascii="Courier New" w:hAnsi="Courier New" w:cs="Courier New"/>
+          <w:b/>
+          <w:sz w:val="28"/>
+          <w:szCs w:val="28"/>
+        </w:rPr>
+      </w:pPr>
+      <w:r>
+        <w:rPr>
+          <w:rFonts w:ascii="Courier New" w:hAnsi="Courier New" w:cs="Courier New"/>
+          <w:b/>
+          <w:sz w:val="28"/>
+          <w:szCs w:val="28"/>
+        </w:rPr>
+        <w:t xml:space="preserve">http module provide basic server features. </w:t>
+      </w:r>
+    </w:p>
+    <w:p>
+      <w:pPr>
+        <w:spacing w:after="0"/>
+        <w:rPr>
+          <w:rFonts w:ascii="Courier New" w:hAnsi="Courier New" w:cs="Courier New"/>
+          <w:b/>
+          <w:sz w:val="28"/>
+          <w:szCs w:val="28"/>
+        </w:rPr>
+      </w:pPr>
+    </w:p>
+    <w:p>
+      <w:pPr>
+        <w:spacing w:after="0"/>
+        <w:rPr>
+          <w:rFonts w:ascii="Courier New" w:hAnsi="Courier New" w:cs="Courier New"/>
+          <w:b/>
+          <w:sz w:val="28"/>
+          <w:szCs w:val="28"/>
+        </w:rPr>
+      </w:pPr>
+    </w:p>
+    <w:p>
+      <w:pPr>
+        <w:spacing w:after="0"/>
+        <w:rPr>
+          <w:rFonts w:ascii="Courier New" w:hAnsi="Courier New" w:cs="Courier New"/>
+          <w:b/>
+          <w:sz w:val="28"/>
+          <w:szCs w:val="28"/>
+        </w:rPr>
+      </w:pPr>
+      <w:r>
+        <w:rPr>
+          <w:rFonts w:ascii="Courier New" w:hAnsi="Courier New" w:cs="Courier New"/>
+          <w:b/>
+          <w:sz w:val="28"/>
+          <w:szCs w:val="28"/>
+        </w:rPr>
+        <w:t xml:space="preserve">http : Hyper text transfer protocol. </w:t>
+      </w:r>
+    </w:p>
+    <w:p>
+      <w:pPr>
+        <w:spacing w:after="0"/>
+        <w:rPr>
+          <w:rFonts w:ascii="Courier New" w:hAnsi="Courier New" w:cs="Courier New"/>
+          <w:b/>
+          <w:sz w:val="28"/>
+          <w:szCs w:val="28"/>
+        </w:rPr>
+      </w:pPr>
+    </w:p>
+    <w:p>
+      <w:pPr>
+        <w:spacing w:after="0"/>
+        <w:rPr>
+          <w:rFonts w:ascii="Courier New" w:hAnsi="Courier New" w:cs="Courier New"/>
+          <w:b/>
+          <w:sz w:val="28"/>
+          <w:szCs w:val="28"/>
+        </w:rPr>
+      </w:pPr>
+      <w:r>
+        <w:rPr>
+          <w:rFonts w:ascii="Courier New" w:hAnsi="Courier New" w:cs="Courier New"/>
+          <w:b/>
+          <w:sz w:val="28"/>
+          <w:szCs w:val="28"/>
+        </w:rPr>
+        <w:t xml:space="preserve">http or https </w:t>
+      </w:r>
+    </w:p>
+    <w:p>
+      <w:pPr>
+        <w:spacing w:after="0"/>
+        <w:rPr>
+          <w:rFonts w:ascii="Courier New" w:hAnsi="Courier New" w:cs="Courier New"/>
+          <w:b/>
+          <w:sz w:val="28"/>
+          <w:szCs w:val="28"/>
+        </w:rPr>
+      </w:pPr>
+    </w:p>
+    <w:p>
+      <w:pPr>
+        <w:spacing w:after="0"/>
+        <w:rPr>
+          <w:rFonts w:ascii="Courier New" w:hAnsi="Courier New" w:cs="Courier New"/>
+          <w:b/>
+          <w:sz w:val="28"/>
+          <w:szCs w:val="28"/>
+        </w:rPr>
+      </w:pPr>
+      <w:r>
+        <w:rPr>
+          <w:rFonts w:ascii="Courier New" w:hAnsi="Courier New" w:cs="Courier New"/>
+          <w:b/>
+          <w:sz w:val="28"/>
+          <w:szCs w:val="28"/>
+        </w:rPr>
+        <w:t xml:space="preserve">http protocol methods </w:t>
+      </w:r>
+    </w:p>
+    <w:p>
+      <w:pPr>
+        <w:spacing w:after="0"/>
+        <w:rPr>
+          <w:rFonts w:ascii="Courier New" w:hAnsi="Courier New" w:cs="Courier New"/>
+          <w:b/>
+          <w:sz w:val="28"/>
+          <w:szCs w:val="28"/>
+        </w:rPr>
+      </w:pPr>
+    </w:p>
+    <w:p>
+      <w:pPr>
+        <w:spacing w:after="0"/>
+        <w:rPr>
+          <w:rFonts w:ascii="Courier New" w:hAnsi="Courier New" w:cs="Courier New"/>
+          <w:b/>
+          <w:sz w:val="28"/>
+          <w:szCs w:val="28"/>
+        </w:rPr>
+      </w:pPr>
+      <w:r>
+        <w:rPr>
+          <w:rFonts w:ascii="Courier New" w:hAnsi="Courier New" w:cs="Courier New"/>
+          <w:b/>
+          <w:sz w:val="28"/>
+          <w:szCs w:val="28"/>
+        </w:rPr>
+        <w:t xml:space="preserve">according http it must be support http methods. </w:t>
+      </w:r>
+    </w:p>
+    <w:p>
+      <w:pPr>
+        <w:spacing w:after="0"/>
+        <w:rPr>
+          <w:rFonts w:ascii="Courier New" w:hAnsi="Courier New" w:cs="Courier New"/>
+          <w:b/>
+          <w:sz w:val="28"/>
+          <w:szCs w:val="28"/>
+        </w:rPr>
+      </w:pPr>
+      <w:r>
+        <w:rPr>
+          <w:rFonts w:ascii="Courier New" w:hAnsi="Courier New" w:cs="Courier New"/>
+          <w:b/>
+          <w:sz w:val="28"/>
+          <w:szCs w:val="28"/>
+        </w:rPr>
+        <w:t xml:space="preserve">Like </w:t>
+      </w:r>
+    </w:p>
+    <w:p>
+      <w:pPr>
+        <w:spacing w:after="0"/>
+        <w:rPr>
+          <w:rFonts w:ascii="Courier New" w:hAnsi="Courier New" w:cs="Courier New"/>
+          <w:b/>
+          <w:sz w:val="28"/>
+          <w:szCs w:val="28"/>
+        </w:rPr>
+      </w:pPr>
+    </w:p>
+    <w:p>
+      <w:pPr>
+        <w:spacing w:after="0"/>
+        <w:rPr>
+          <w:rFonts w:ascii="Courier New" w:hAnsi="Courier New" w:cs="Courier New"/>
+          <w:b/>
+          <w:sz w:val="28"/>
+          <w:szCs w:val="28"/>
+        </w:rPr>
+      </w:pPr>
+      <w:r>
+        <w:rPr>
+          <w:rFonts w:ascii="Courier New" w:hAnsi="Courier New" w:cs="Courier New"/>
+          <w:b/>
+          <w:sz w:val="28"/>
+          <w:szCs w:val="28"/>
+        </w:rPr>
+        <w:tab/>
+      </w:r>
+      <w:r>
+        <w:rPr>
+          <w:rFonts w:ascii="Courier New" w:hAnsi="Courier New" w:cs="Courier New"/>
+          <w:b/>
+          <w:sz w:val="28"/>
+          <w:szCs w:val="28"/>
+        </w:rPr>
+        <w:tab/>
+        <w:t xml:space="preserve">Entity or table or document </w:t>
+      </w:r>
+    </w:p>
+    <w:p>
+      <w:pPr>
+        <w:spacing w:after="0"/>
+        <w:rPr>
+          <w:rFonts w:ascii="Courier New" w:hAnsi="Courier New" w:cs="Courier New"/>
+          <w:b/>
+          <w:sz w:val="28"/>
+          <w:szCs w:val="28"/>
+        </w:rPr>
+      </w:pPr>
+      <w:r>
+        <w:rPr>
+          <w:rFonts w:ascii="Courier New" w:hAnsi="Courier New" w:cs="Courier New"/>
+          <w:b/>
+          <w:sz w:val="28"/>
+          <w:szCs w:val="28"/>
+        </w:rPr>
+        <w:tab/>
+      </w:r>
+      <w:r>
+        <w:rPr>
+          <w:rFonts w:ascii="Courier New" w:hAnsi="Courier New" w:cs="Courier New"/>
+          <w:b/>
+          <w:sz w:val="28"/>
+          <w:szCs w:val="28"/>
+        </w:rPr>
+        <w:tab/>
+        <w:t xml:space="preserve">Employee or Person or Login or Account </w:t>
+      </w:r>
+    </w:p>
+    <w:p>
+      <w:pPr>
+        <w:spacing w:after="0"/>
+        <w:rPr>
+          <w:rFonts w:ascii="Courier New" w:hAnsi="Courier New" w:cs="Courier New"/>
+          <w:b/>
+          <w:sz w:val="28"/>
+          <w:szCs w:val="28"/>
+        </w:rPr>
+      </w:pPr>
+    </w:p>
+    <w:p>
+      <w:pPr>
+        <w:spacing w:after="0"/>
+        <w:rPr>
+          <w:rFonts w:ascii="Courier New" w:hAnsi="Courier New" w:cs="Courier New"/>
+          <w:b/>
+          <w:sz w:val="28"/>
+          <w:szCs w:val="28"/>
+        </w:rPr>
+      </w:pPr>
+      <w:r>
+        <w:rPr>
+          <w:rFonts w:ascii="Courier New" w:hAnsi="Courier New" w:cs="Courier New"/>
+          <w:b/>
+          <w:sz w:val="28"/>
+          <w:szCs w:val="28"/>
+        </w:rPr>
+        <w:tab/>
+      </w:r>
+      <w:r>
+        <w:rPr>
+          <w:rFonts w:ascii="Courier New" w:hAnsi="Courier New" w:cs="Courier New"/>
+          <w:b/>
+          <w:sz w:val="28"/>
+          <w:szCs w:val="28"/>
+        </w:rPr>
+        <w:tab/>
+        <w:t xml:space="preserve">Entity is known as resources. </w:t>
+      </w:r>
+    </w:p>
+    <w:p>
+      <w:pPr>
+        <w:spacing w:after="0"/>
+        <w:rPr>
+          <w:rFonts w:ascii="Courier New" w:hAnsi="Courier New" w:cs="Courier New"/>
+          <w:b/>
+          <w:sz w:val="28"/>
+          <w:szCs w:val="28"/>
+        </w:rPr>
+      </w:pPr>
+    </w:p>
+    <w:p>
+      <w:pPr>
+        <w:spacing w:after="0"/>
+        <w:rPr>
+          <w:rFonts w:ascii="Courier New" w:hAnsi="Courier New" w:cs="Courier New"/>
+          <w:b/>
+          <w:sz w:val="28"/>
+          <w:szCs w:val="28"/>
+        </w:rPr>
+      </w:pPr>
+      <w:r>
+        <w:rPr>
+          <w:rFonts w:ascii="Courier New" w:hAnsi="Courier New" w:cs="Courier New"/>
+          <w:b/>
+          <w:sz w:val="28"/>
+          <w:szCs w:val="28"/>
+        </w:rPr>
+        <w:t>get()</w:t>
+      </w:r>
+      <w:r>
+        <w:rPr>
+          <w:rFonts w:ascii="Courier New" w:hAnsi="Courier New" w:cs="Courier New"/>
+          <w:b/>
+          <w:sz w:val="28"/>
+          <w:szCs w:val="28"/>
+        </w:rPr>
+        <w:tab/>
+      </w:r>
+      <w:r>
+        <w:rPr>
+          <w:rFonts w:ascii="Courier New" w:hAnsi="Courier New" w:cs="Courier New"/>
+          <w:b/>
+          <w:sz w:val="28"/>
+          <w:szCs w:val="28"/>
+        </w:rPr>
+        <w:tab/>
+        <w:t>: get the resources</w:t>
+      </w:r>
+    </w:p>
+    <w:p>
+      <w:pPr>
+        <w:spacing w:after="0"/>
+        <w:rPr>
+          <w:rFonts w:ascii="Courier New" w:hAnsi="Courier New" w:cs="Courier New"/>
+          <w:b/>
+          <w:sz w:val="28"/>
+          <w:szCs w:val="28"/>
+        </w:rPr>
+      </w:pPr>
+      <w:r>
+        <w:rPr>
+          <w:rFonts w:ascii="Courier New" w:hAnsi="Courier New" w:cs="Courier New"/>
+          <w:b/>
+          <w:sz w:val="28"/>
+          <w:szCs w:val="28"/>
+        </w:rPr>
+        <w:tab/>
+      </w:r>
+      <w:r>
+        <w:rPr>
+          <w:rFonts w:ascii="Courier New" w:hAnsi="Courier New" w:cs="Courier New"/>
+          <w:b/>
+          <w:sz w:val="28"/>
+          <w:szCs w:val="28"/>
+        </w:rPr>
+        <w:tab/>
+      </w:r>
+      <w:r>
+        <w:rPr>
+          <w:rFonts w:ascii="Courier New" w:hAnsi="Courier New" w:cs="Courier New"/>
+          <w:b/>
+          <w:sz w:val="28"/>
+          <w:szCs w:val="28"/>
+        </w:rPr>
+        <w:tab/>
+        <w:t xml:space="preserve">: get all employee details, </w:t>
+      </w:r>
+    </w:p>
+    <w:p>
+      <w:pPr>
+        <w:spacing w:after="0"/>
+        <w:rPr>
+          <w:rFonts w:ascii="Courier New" w:hAnsi="Courier New" w:cs="Courier New"/>
+          <w:b/>
+          <w:sz w:val="28"/>
+          <w:szCs w:val="28"/>
+        </w:rPr>
+      </w:pPr>
+      <w:r>
+        <w:rPr>
+          <w:rFonts w:ascii="Courier New" w:hAnsi="Courier New" w:cs="Courier New"/>
+          <w:b/>
+          <w:sz w:val="28"/>
+          <w:szCs w:val="28"/>
+        </w:rPr>
+        <w:tab/>
+      </w:r>
+      <w:r>
+        <w:rPr>
+          <w:rFonts w:ascii="Courier New" w:hAnsi="Courier New" w:cs="Courier New"/>
+          <w:b/>
+          <w:sz w:val="28"/>
+          <w:szCs w:val="28"/>
+        </w:rPr>
+        <w:tab/>
+      </w:r>
+      <w:r>
+        <w:rPr>
+          <w:rFonts w:ascii="Courier New" w:hAnsi="Courier New" w:cs="Courier New"/>
+          <w:b/>
+          <w:sz w:val="28"/>
+          <w:szCs w:val="28"/>
+        </w:rPr>
+        <w:tab/>
+        <w:t xml:space="preserve">: get Employee using Id </w:t>
+      </w:r>
+    </w:p>
+    <w:p>
+      <w:pPr>
+        <w:spacing w:after="0"/>
+        <w:rPr>
+          <w:rFonts w:ascii="Courier New" w:hAnsi="Courier New" w:cs="Courier New"/>
+          <w:b/>
+          <w:sz w:val="28"/>
+          <w:szCs w:val="28"/>
+        </w:rPr>
+      </w:pPr>
+      <w:r>
+        <w:rPr>
+          <w:rFonts w:ascii="Courier New" w:hAnsi="Courier New" w:cs="Courier New"/>
+          <w:b/>
+          <w:sz w:val="28"/>
+          <w:szCs w:val="28"/>
+        </w:rPr>
+        <w:tab/>
+      </w:r>
+      <w:r>
+        <w:rPr>
+          <w:rFonts w:ascii="Courier New" w:hAnsi="Courier New" w:cs="Courier New"/>
+          <w:b/>
+          <w:sz w:val="28"/>
+          <w:szCs w:val="28"/>
+        </w:rPr>
+        <w:tab/>
+      </w:r>
+      <w:r>
+        <w:rPr>
+          <w:rFonts w:ascii="Courier New" w:hAnsi="Courier New" w:cs="Courier New"/>
+          <w:b/>
+          <w:sz w:val="28"/>
+          <w:szCs w:val="28"/>
+        </w:rPr>
+        <w:tab/>
+        <w:t xml:space="preserve">: get Employee using designation  </w:t>
+      </w:r>
+    </w:p>
+    <w:p>
+      <w:pPr>
+        <w:spacing w:after="0"/>
+        <w:rPr>
+          <w:rFonts w:ascii="Courier New" w:hAnsi="Courier New" w:cs="Courier New"/>
+          <w:b/>
+          <w:sz w:val="28"/>
+          <w:szCs w:val="28"/>
+        </w:rPr>
+      </w:pPr>
+      <w:r>
+        <w:rPr>
+          <w:rFonts w:ascii="Courier New" w:hAnsi="Courier New" w:cs="Courier New"/>
+          <w:b/>
+          <w:sz w:val="28"/>
+          <w:szCs w:val="28"/>
+        </w:rPr>
+        <w:tab/>
+      </w:r>
+      <w:r>
+        <w:rPr>
+          <w:rFonts w:ascii="Courier New" w:hAnsi="Courier New" w:cs="Courier New"/>
+          <w:b/>
+          <w:sz w:val="28"/>
+          <w:szCs w:val="28"/>
+        </w:rPr>
+        <w:tab/>
+      </w:r>
+      <w:r>
+        <w:rPr>
+          <w:rFonts w:ascii="Courier New" w:hAnsi="Courier New" w:cs="Courier New"/>
+          <w:b/>
+          <w:sz w:val="28"/>
+          <w:szCs w:val="28"/>
+        </w:rPr>
+        <w:tab/>
+        <w:t xml:space="preserve">Select all records </w:t>
+      </w:r>
+    </w:p>
+    <w:p>
+      <w:pPr>
+        <w:spacing w:after="0"/>
+        <w:ind w:left="2160"/>
+        <w:rPr>
+          <w:rFonts w:ascii="Courier New" w:hAnsi="Courier New" w:cs="Courier New"/>
+          <w:b/>
+          <w:sz w:val="28"/>
+          <w:szCs w:val="28"/>
+        </w:rPr>
+      </w:pPr>
+      <w:r>
+        <w:rPr>
+          <w:rFonts w:ascii="Courier New" w:hAnsi="Courier New" w:cs="Courier New"/>
+          <w:b/>
+          <w:sz w:val="28"/>
+          <w:szCs w:val="28"/>
+        </w:rPr>
+        <w:t xml:space="preserve">Select records depending specific property. </w:t>
+      </w:r>
+    </w:p>
+    <w:p>
+      <w:pPr>
+        <w:spacing w:after="0"/>
+        <w:rPr>
+          <w:rFonts w:ascii="Courier New" w:hAnsi="Courier New" w:cs="Courier New"/>
+          <w:b/>
+          <w:sz w:val="28"/>
+          <w:szCs w:val="28"/>
+        </w:rPr>
+      </w:pPr>
+      <w:r>
+        <w:rPr>
+          <w:rFonts w:ascii="Courier New" w:hAnsi="Courier New" w:cs="Courier New"/>
+          <w:b/>
+          <w:sz w:val="28"/>
+          <w:szCs w:val="28"/>
+        </w:rPr>
+        <w:tab/>
+      </w:r>
+    </w:p>
+    <w:p>
+      <w:pPr>
+        <w:spacing w:after="0"/>
+        <w:rPr>
+          <w:rFonts w:ascii="Courier New" w:hAnsi="Courier New" w:cs="Courier New"/>
+          <w:b/>
+          <w:sz w:val="28"/>
+          <w:szCs w:val="28"/>
+        </w:rPr>
+      </w:pPr>
+      <w:r>
+        <w:rPr>
+          <w:rFonts w:ascii="Courier New" w:hAnsi="Courier New" w:cs="Courier New"/>
+          <w:b/>
+          <w:sz w:val="28"/>
+          <w:szCs w:val="28"/>
+        </w:rPr>
+        <w:t>post()</w:t>
+      </w:r>
+      <w:r>
+        <w:rPr>
+          <w:rFonts w:ascii="Courier New" w:hAnsi="Courier New" w:cs="Courier New"/>
+          <w:b/>
+          <w:sz w:val="28"/>
+          <w:szCs w:val="28"/>
+        </w:rPr>
+        <w:tab/>
+      </w:r>
+      <w:r>
+        <w:rPr>
+          <w:rFonts w:ascii="Courier New" w:hAnsi="Courier New" w:cs="Courier New"/>
+          <w:b/>
+          <w:sz w:val="28"/>
+          <w:szCs w:val="28"/>
+        </w:rPr>
+        <w:tab/>
+        <w:t xml:space="preserve">: create the resources </w:t>
+      </w:r>
+    </w:p>
+    <w:p>
+      <w:pPr>
+        <w:spacing w:after="0"/>
+        <w:rPr>
+          <w:rFonts w:ascii="Courier New" w:hAnsi="Courier New" w:cs="Courier New"/>
+          <w:b/>
+          <w:sz w:val="28"/>
+          <w:szCs w:val="28"/>
+        </w:rPr>
+      </w:pPr>
+      <w:r>
+        <w:rPr>
+          <w:rFonts w:ascii="Courier New" w:hAnsi="Courier New" w:cs="Courier New"/>
+          <w:b/>
+          <w:sz w:val="28"/>
+          <w:szCs w:val="28"/>
+        </w:rPr>
+        <w:tab/>
+      </w:r>
+      <w:r>
+        <w:rPr>
+          <w:rFonts w:ascii="Courier New" w:hAnsi="Courier New" w:cs="Courier New"/>
+          <w:b/>
+          <w:sz w:val="28"/>
+          <w:szCs w:val="28"/>
+        </w:rPr>
+        <w:tab/>
+      </w:r>
+      <w:r>
+        <w:rPr>
+          <w:rFonts w:ascii="Courier New" w:hAnsi="Courier New" w:cs="Courier New"/>
+          <w:b/>
+          <w:sz w:val="28"/>
+          <w:szCs w:val="28"/>
+        </w:rPr>
+        <w:tab/>
+        <w:t xml:space="preserve">Store the data. </w:t>
+      </w:r>
+    </w:p>
+    <w:p>
+      <w:pPr>
+        <w:spacing w:after="0"/>
+        <w:rPr>
+          <w:rFonts w:ascii="Courier New" w:hAnsi="Courier New" w:cs="Courier New"/>
+          <w:b/>
+          <w:sz w:val="28"/>
+          <w:szCs w:val="28"/>
+        </w:rPr>
+      </w:pPr>
+      <w:r>
+        <w:rPr>
+          <w:rFonts w:ascii="Courier New" w:hAnsi="Courier New" w:cs="Courier New"/>
+          <w:b/>
+          <w:sz w:val="28"/>
+          <w:szCs w:val="28"/>
+        </w:rPr>
+        <w:tab/>
+      </w:r>
+      <w:r>
+        <w:rPr>
+          <w:rFonts w:ascii="Courier New" w:hAnsi="Courier New" w:cs="Courier New"/>
+          <w:b/>
+          <w:sz w:val="28"/>
+          <w:szCs w:val="28"/>
+        </w:rPr>
+        <w:tab/>
+      </w:r>
+      <w:r>
+        <w:rPr>
+          <w:rFonts w:ascii="Courier New" w:hAnsi="Courier New" w:cs="Courier New"/>
+          <w:b/>
+          <w:sz w:val="28"/>
+          <w:szCs w:val="28"/>
+        </w:rPr>
+        <w:tab/>
+        <w:t xml:space="preserve">Insert the records. </w:t>
+      </w:r>
+    </w:p>
+    <w:p>
+      <w:pPr>
+        <w:spacing w:after="0"/>
+        <w:rPr>
+          <w:rFonts w:ascii="Courier New" w:hAnsi="Courier New" w:cs="Courier New"/>
+          <w:b/>
+          <w:sz w:val="28"/>
+          <w:szCs w:val="28"/>
+        </w:rPr>
+      </w:pPr>
+      <w:r>
+        <w:rPr>
+          <w:rFonts w:ascii="Courier New" w:hAnsi="Courier New" w:cs="Courier New"/>
+          <w:b/>
+          <w:sz w:val="28"/>
+          <w:szCs w:val="28"/>
+        </w:rPr>
+        <w:t>put()</w:t>
+      </w:r>
+      <w:r>
+        <w:rPr>
+          <w:rFonts w:ascii="Courier New" w:hAnsi="Courier New" w:cs="Courier New"/>
+          <w:b/>
+          <w:sz w:val="28"/>
+          <w:szCs w:val="28"/>
+        </w:rPr>
+        <w:tab/>
+      </w:r>
+      <w:r>
+        <w:rPr>
+          <w:rFonts w:ascii="Courier New" w:hAnsi="Courier New" w:cs="Courier New"/>
+          <w:b/>
+          <w:sz w:val="28"/>
+          <w:szCs w:val="28"/>
+        </w:rPr>
+        <w:tab/>
+        <w:t xml:space="preserve">: update the resources </w:t>
+      </w:r>
+    </w:p>
+    <w:p>
+      <w:pPr>
+        <w:spacing w:after="0"/>
+        <w:rPr>
+          <w:rFonts w:ascii="Courier New" w:hAnsi="Courier New" w:cs="Courier New"/>
+          <w:b/>
+          <w:sz w:val="28"/>
+          <w:szCs w:val="28"/>
+        </w:rPr>
+      </w:pPr>
+      <w:r>
+        <w:rPr>
+          <w:rFonts w:ascii="Courier New" w:hAnsi="Courier New" w:cs="Courier New"/>
+          <w:b/>
+          <w:sz w:val="28"/>
+          <w:szCs w:val="28"/>
+        </w:rPr>
+        <w:tab/>
+      </w:r>
+      <w:r>
+        <w:rPr>
+          <w:rFonts w:ascii="Courier New" w:hAnsi="Courier New" w:cs="Courier New"/>
+          <w:b/>
+          <w:sz w:val="28"/>
+          <w:szCs w:val="28"/>
+        </w:rPr>
+        <w:tab/>
+      </w:r>
+      <w:r>
+        <w:rPr>
+          <w:rFonts w:ascii="Courier New" w:hAnsi="Courier New" w:cs="Courier New"/>
+          <w:b/>
+          <w:sz w:val="28"/>
+          <w:szCs w:val="28"/>
+        </w:rPr>
+        <w:tab/>
+        <w:t>Update the salary using empid</w:t>
+      </w:r>
+    </w:p>
+    <w:p>
+      <w:pPr>
+        <w:spacing w:after="0"/>
+        <w:rPr>
+          <w:rFonts w:ascii="Courier New" w:hAnsi="Courier New" w:cs="Courier New"/>
+          <w:b/>
+          <w:sz w:val="28"/>
+          <w:szCs w:val="28"/>
+        </w:rPr>
+      </w:pPr>
+      <w:r>
+        <w:rPr>
+          <w:rFonts w:ascii="Courier New" w:hAnsi="Courier New" w:cs="Courier New"/>
+          <w:b/>
+          <w:sz w:val="28"/>
+          <w:szCs w:val="28"/>
+        </w:rPr>
+        <w:tab/>
+      </w:r>
+      <w:r>
+        <w:rPr>
+          <w:rFonts w:ascii="Courier New" w:hAnsi="Courier New" w:cs="Courier New"/>
+          <w:b/>
+          <w:sz w:val="28"/>
+          <w:szCs w:val="28"/>
+        </w:rPr>
+        <w:tab/>
+      </w:r>
+      <w:r>
+        <w:rPr>
+          <w:rFonts w:ascii="Courier New" w:hAnsi="Courier New" w:cs="Courier New"/>
+          <w:b/>
+          <w:sz w:val="28"/>
+          <w:szCs w:val="28"/>
+        </w:rPr>
+        <w:tab/>
+        <w:t xml:space="preserve">Update the age using empid </w:t>
+      </w:r>
+    </w:p>
+    <w:p>
+      <w:pPr>
+        <w:spacing w:after="0"/>
+        <w:rPr>
+          <w:rFonts w:ascii="Courier New" w:hAnsi="Courier New" w:cs="Courier New"/>
+          <w:b/>
+          <w:sz w:val="28"/>
+          <w:szCs w:val="28"/>
+        </w:rPr>
+      </w:pPr>
+      <w:r>
+        <w:rPr>
+          <w:rFonts w:ascii="Courier New" w:hAnsi="Courier New" w:cs="Courier New"/>
+          <w:b/>
+          <w:sz w:val="28"/>
+          <w:szCs w:val="28"/>
+        </w:rPr>
+        <w:tab/>
+      </w:r>
+      <w:r>
+        <w:rPr>
+          <w:rFonts w:ascii="Courier New" w:hAnsi="Courier New" w:cs="Courier New"/>
+          <w:b/>
+          <w:sz w:val="28"/>
+          <w:szCs w:val="28"/>
+        </w:rPr>
+        <w:tab/>
+      </w:r>
+      <w:r>
+        <w:rPr>
+          <w:rFonts w:ascii="Courier New" w:hAnsi="Courier New" w:cs="Courier New"/>
+          <w:b/>
+          <w:sz w:val="28"/>
+          <w:szCs w:val="28"/>
+        </w:rPr>
+        <w:tab/>
+        <w:t xml:space="preserve">Update all details. </w:t>
+      </w:r>
+    </w:p>
+    <w:p>
+      <w:pPr>
+        <w:spacing w:after="0"/>
+        <w:rPr>
+          <w:rFonts w:ascii="Courier New" w:hAnsi="Courier New" w:cs="Courier New"/>
+          <w:b/>
+          <w:sz w:val="28"/>
+          <w:szCs w:val="28"/>
+        </w:rPr>
+      </w:pPr>
+      <w:r>
+        <w:rPr>
+          <w:rFonts w:ascii="Courier New" w:hAnsi="Courier New" w:cs="Courier New"/>
+          <w:b/>
+          <w:sz w:val="28"/>
+          <w:szCs w:val="28"/>
+        </w:rPr>
+        <w:t xml:space="preserve">delete() </w:t>
+      </w:r>
+      <w:r>
+        <w:rPr>
+          <w:rFonts w:ascii="Courier New" w:hAnsi="Courier New" w:cs="Courier New"/>
+          <w:b/>
+          <w:sz w:val="28"/>
+          <w:szCs w:val="28"/>
+        </w:rPr>
+        <w:tab/>
+        <w:t xml:space="preserve">: delete the resources </w:t>
+      </w:r>
+    </w:p>
+    <w:p>
+      <w:pPr>
+        <w:spacing w:after="0"/>
+        <w:ind w:left="2160"/>
+        <w:rPr>
+          <w:rFonts w:ascii="Courier New" w:hAnsi="Courier New" w:cs="Courier New"/>
+          <w:b/>
+          <w:sz w:val="28"/>
+          <w:szCs w:val="28"/>
+        </w:rPr>
+      </w:pPr>
+      <w:r>
+        <w:rPr>
+          <w:rFonts w:ascii="Courier New" w:hAnsi="Courier New" w:cs="Courier New"/>
+          <w:b/>
+          <w:sz w:val="28"/>
+          <w:szCs w:val="28"/>
+        </w:rPr>
+        <w:t>: delete the records using property as id</w:t>
+      </w:r>
+    </w:p>
+    <w:p>
+      <w:pPr>
+        <w:spacing w:after="0"/>
+        <w:ind w:left="2160"/>
+        <w:rPr>
+          <w:rFonts w:ascii="Courier New" w:hAnsi="Courier New" w:cs="Courier New"/>
+          <w:b/>
+          <w:sz w:val="28"/>
+          <w:szCs w:val="28"/>
+        </w:rPr>
+      </w:pPr>
+    </w:p>
+    <w:p>
+      <w:pPr>
+        <w:spacing w:after="0"/>
+        <w:ind w:left="2160"/>
+        <w:rPr>
+          <w:rFonts w:ascii="Courier New" w:hAnsi="Courier New" w:cs="Courier New"/>
+          <w:b/>
+          <w:sz w:val="28"/>
+          <w:szCs w:val="28"/>
+        </w:rPr>
+      </w:pPr>
+      <w:r>
+        <w:rPr>
+          <w:rFonts w:ascii="Courier New" w:hAnsi="Courier New" w:cs="Courier New"/>
+          <w:b/>
+          <w:sz w:val="28"/>
+          <w:szCs w:val="28"/>
+        </w:rPr>
+        <w:tab/>
+      </w:r>
+      <w:r>
+        <w:rPr>
+          <w:rFonts w:ascii="Courier New" w:hAnsi="Courier New" w:cs="Courier New"/>
+          <w:b/>
+          <w:sz w:val="28"/>
+          <w:szCs w:val="28"/>
+        </w:rPr>
+        <w:tab/>
+      </w:r>
+    </w:p>
+    <w:p>
+      <w:pPr>
+        <w:spacing w:after="0"/>
+        <w:rPr>
+          <w:rFonts w:ascii="Courier New" w:hAnsi="Courier New" w:cs="Courier New"/>
+          <w:b/>
+          <w:sz w:val="28"/>
+          <w:szCs w:val="28"/>
+        </w:rPr>
+      </w:pPr>
+      <w:r>
+        <w:rPr>
+          <w:rFonts w:ascii="Courier New" w:hAnsi="Courier New" w:cs="Courier New"/>
+          <w:b/>
+          <w:sz w:val="28"/>
+          <w:szCs w:val="28"/>
+        </w:rPr>
+        <w:lastRenderedPageBreak/>
+        <w:t>CRUD Operation (Create, Read, Update and Delete)</w:t>
+      </w:r>
+    </w:p>
+    <w:p>
+      <w:pPr>
+        <w:spacing w:after="0"/>
+        <w:rPr>
+          <w:rFonts w:ascii="Courier New" w:hAnsi="Courier New" w:cs="Courier New"/>
+          <w:b/>
+          <w:sz w:val="28"/>
+          <w:szCs w:val="28"/>
+        </w:rPr>
+      </w:pPr>
+      <w:r>
+        <w:rPr>
+          <w:rFonts w:ascii="Courier New" w:hAnsi="Courier New" w:cs="Courier New"/>
+          <w:b/>
+          <w:sz w:val="28"/>
+          <w:szCs w:val="28"/>
+        </w:rPr>
+        <w:t>Create –Post()</w:t>
+      </w:r>
+    </w:p>
+    <w:p>
+      <w:pPr>
+        <w:spacing w:after="0"/>
+        <w:rPr>
+          <w:rFonts w:ascii="Courier New" w:hAnsi="Courier New" w:cs="Courier New"/>
+          <w:b/>
+          <w:sz w:val="28"/>
+          <w:szCs w:val="28"/>
+        </w:rPr>
+      </w:pPr>
+      <w:r>
+        <w:rPr>
+          <w:rFonts w:ascii="Courier New" w:hAnsi="Courier New" w:cs="Courier New"/>
+          <w:b/>
+          <w:sz w:val="28"/>
+          <w:szCs w:val="28"/>
+        </w:rPr>
+        <w:t>Read –Get()</w:t>
+      </w:r>
+    </w:p>
+    <w:p>
+      <w:pPr>
+        <w:spacing w:after="0"/>
+        <w:rPr>
+          <w:rFonts w:ascii="Courier New" w:hAnsi="Courier New" w:cs="Courier New"/>
+          <w:b/>
+          <w:sz w:val="28"/>
+          <w:szCs w:val="28"/>
+        </w:rPr>
+      </w:pPr>
+      <w:r>
+        <w:rPr>
+          <w:rFonts w:ascii="Courier New" w:hAnsi="Courier New" w:cs="Courier New"/>
+          <w:b/>
+          <w:sz w:val="28"/>
+          <w:szCs w:val="28"/>
+        </w:rPr>
+        <w:t>Update –put()</w:t>
+      </w:r>
+    </w:p>
+    <w:p>
+      <w:pPr>
+        <w:spacing w:after="0"/>
+        <w:rPr>
+          <w:rFonts w:ascii="Courier New" w:hAnsi="Courier New" w:cs="Courier New"/>
+          <w:b/>
+          <w:sz w:val="28"/>
+          <w:szCs w:val="28"/>
+        </w:rPr>
+      </w:pPr>
+      <w:r>
+        <w:rPr>
+          <w:rFonts w:ascii="Courier New" w:hAnsi="Courier New" w:cs="Courier New"/>
+          <w:b/>
+          <w:sz w:val="28"/>
+          <w:szCs w:val="28"/>
+        </w:rPr>
+        <w:t>Delete – delete()</w:t>
+      </w:r>
+    </w:p>
+    <w:p>
+      <w:pPr>
+        <w:spacing w:after="0"/>
+        <w:rPr>
+          <w:rFonts w:ascii="Courier New" w:hAnsi="Courier New" w:cs="Courier New"/>
+          <w:b/>
+          <w:sz w:val="28"/>
+          <w:szCs w:val="28"/>
+        </w:rPr>
+      </w:pPr>
+    </w:p>
+    <w:p>
+      <w:pPr>
+        <w:spacing w:after="0"/>
+        <w:rPr>
+          <w:rFonts w:ascii="Courier New" w:hAnsi="Courier New" w:cs="Courier New"/>
+          <w:b/>
+          <w:sz w:val="28"/>
+          <w:szCs w:val="28"/>
+        </w:rPr>
+      </w:pPr>
+      <w:r>
+        <w:rPr>
+          <w:rFonts w:ascii="Courier New" w:hAnsi="Courier New" w:cs="Courier New"/>
+          <w:b/>
+          <w:sz w:val="28"/>
+          <w:szCs w:val="28"/>
+        </w:rPr>
+        <w:t xml:space="preserve">Before Node JS </w:t>
+      </w:r>
+    </w:p>
+    <w:p>
+      <w:pPr>
+        <w:spacing w:after="0"/>
+        <w:rPr>
+          <w:rFonts w:ascii="Courier New" w:hAnsi="Courier New" w:cs="Courier New"/>
+          <w:b/>
+          <w:sz w:val="28"/>
+          <w:szCs w:val="28"/>
+        </w:rPr>
+      </w:pPr>
+    </w:p>
+    <w:p>
+      <w:pPr>
+        <w:spacing w:after="0"/>
+        <w:rPr>
+          <w:rFonts w:ascii="Courier New" w:hAnsi="Courier New" w:cs="Courier New"/>
+          <w:b/>
+          <w:sz w:val="28"/>
+          <w:szCs w:val="28"/>
+        </w:rPr>
+      </w:pPr>
+      <w:r>
+        <w:rPr>
+          <w:rFonts w:ascii="Courier New" w:hAnsi="Courier New" w:cs="Courier New"/>
+          <w:b/>
+          <w:sz w:val="28"/>
+          <w:szCs w:val="28"/>
+        </w:rPr>
+        <w:t>Java (Servlet , JSP)</w:t>
+      </w:r>
+    </w:p>
+    <w:p>
+      <w:pPr>
+        <w:spacing w:after="0"/>
+        <w:rPr>
+          <w:rFonts w:ascii="Courier New" w:hAnsi="Courier New" w:cs="Courier New"/>
+          <w:b/>
+          <w:sz w:val="28"/>
+          <w:szCs w:val="28"/>
+        </w:rPr>
+      </w:pPr>
+      <w:r>
+        <w:rPr>
+          <w:rFonts w:ascii="Courier New" w:hAnsi="Courier New" w:cs="Courier New"/>
+          <w:b/>
+          <w:sz w:val="28"/>
+          <w:szCs w:val="28"/>
+        </w:rPr>
+        <w:t xml:space="preserve">Asp.net </w:t>
+      </w:r>
+    </w:p>
+    <w:p>
+      <w:pPr>
+        <w:spacing w:after="0"/>
+        <w:rPr>
+          <w:rFonts w:ascii="Courier New" w:hAnsi="Courier New" w:cs="Courier New"/>
+          <w:b/>
+          <w:sz w:val="28"/>
+          <w:szCs w:val="28"/>
+        </w:rPr>
+      </w:pPr>
+      <w:r>
+        <w:rPr>
+          <w:rFonts w:ascii="Courier New" w:hAnsi="Courier New" w:cs="Courier New"/>
+          <w:b/>
+          <w:sz w:val="28"/>
+          <w:szCs w:val="28"/>
+        </w:rPr>
+        <w:t xml:space="preserve">Php </w:t>
+      </w:r>
+    </w:p>
+    <w:p>
+      <w:pPr>
+        <w:spacing w:after="0"/>
+        <w:rPr>
+          <w:rFonts w:ascii="Courier New" w:hAnsi="Courier New" w:cs="Courier New"/>
+          <w:b/>
+          <w:sz w:val="28"/>
+          <w:szCs w:val="28"/>
+        </w:rPr>
+      </w:pPr>
+      <w:r>
+        <w:rPr>
+          <w:rFonts w:ascii="Courier New" w:hAnsi="Courier New" w:cs="Courier New"/>
+          <w:b/>
+          <w:sz w:val="28"/>
+          <w:szCs w:val="28"/>
+        </w:rPr>
+        <w:t xml:space="preserve">Python </w:t>
+      </w:r>
+    </w:p>
+    <w:p>
+      <w:pPr>
+        <w:spacing w:after="0"/>
+        <w:rPr>
+          <w:rFonts w:ascii="Courier New" w:hAnsi="Courier New" w:cs="Courier New"/>
+          <w:b/>
+          <w:sz w:val="28"/>
+          <w:szCs w:val="28"/>
+        </w:rPr>
+      </w:pPr>
+    </w:p>
+    <w:p>
+      <w:pPr>
+        <w:spacing w:after="0"/>
+        <w:rPr>
+          <w:rFonts w:ascii="Courier New" w:hAnsi="Courier New" w:cs="Courier New"/>
+          <w:b/>
+          <w:sz w:val="28"/>
+          <w:szCs w:val="28"/>
+        </w:rPr>
+      </w:pPr>
+      <w:r>
+        <w:rPr>
+          <w:rFonts w:ascii="Courier New" w:hAnsi="Courier New" w:cs="Courier New"/>
+          <w:b/>
+          <w:sz w:val="28"/>
+          <w:szCs w:val="28"/>
+        </w:rPr>
+        <w:t>View : HTML/CSS/JavaScript ES5</w:t>
+      </w:r>
+    </w:p>
+    <w:p>
+      <w:pPr>
+        <w:spacing w:after="0"/>
+        <w:rPr>
+          <w:rFonts w:ascii="Courier New" w:hAnsi="Courier New" w:cs="Courier New"/>
+          <w:b/>
+          <w:sz w:val="28"/>
+          <w:szCs w:val="28"/>
+        </w:rPr>
+      </w:pPr>
+    </w:p>
+    <w:p>
+      <w:pPr>
+        <w:spacing w:after="0"/>
+        <w:rPr>
+          <w:rFonts w:ascii="Courier New" w:hAnsi="Courier New" w:cs="Courier New"/>
+          <w:b/>
+          <w:sz w:val="28"/>
+          <w:szCs w:val="28"/>
+        </w:rPr>
+      </w:pPr>
+      <w:r>
+        <w:rPr>
+          <w:rFonts w:ascii="Courier New" w:hAnsi="Courier New" w:cs="Courier New"/>
+          <w:b/>
+          <w:sz w:val="28"/>
+          <w:szCs w:val="28"/>
+        </w:rPr>
+        <w:t xml:space="preserve">Forms </w:t>
+      </w:r>
+    </w:p>
+    <w:p>
+      <w:pPr>
+        <w:spacing w:after="0"/>
+        <w:rPr>
+          <w:rFonts w:ascii="Courier New" w:hAnsi="Courier New" w:cs="Courier New"/>
+          <w:b/>
+          <w:sz w:val="28"/>
+          <w:szCs w:val="28"/>
+        </w:rPr>
+      </w:pPr>
+    </w:p>
+    <w:p>
+      <w:pPr>
+        <w:spacing w:after="0"/>
+        <w:rPr>
+          <w:rFonts w:ascii="Courier New" w:hAnsi="Courier New" w:cs="Courier New"/>
+          <w:b/>
+          <w:sz w:val="28"/>
+          <w:szCs w:val="28"/>
+        </w:rPr>
+      </w:pPr>
+      <w:r>
+        <w:rPr>
+          <w:rFonts w:ascii="Courier New" w:hAnsi="Courier New" w:cs="Courier New"/>
+          <w:b/>
+          <w:sz w:val="28"/>
+          <w:szCs w:val="28"/>
+        </w:rPr>
+        <w:t xml:space="preserve">View must be Ajax with jQuery or without jQuery </w:t>
+      </w:r>
+    </w:p>
+    <w:p>
+      <w:pPr>
+        <w:spacing w:after="0"/>
+        <w:rPr>
+          <w:rFonts w:ascii="Courier New" w:hAnsi="Courier New" w:cs="Courier New"/>
+          <w:b/>
+          <w:sz w:val="28"/>
+          <w:szCs w:val="28"/>
+        </w:rPr>
+      </w:pPr>
+      <w:r>
+        <w:rPr>
+          <w:rFonts w:ascii="Courier New" w:hAnsi="Courier New" w:cs="Courier New"/>
+          <w:b/>
+          <w:sz w:val="28"/>
+          <w:szCs w:val="28"/>
+        </w:rPr>
+        <w:t xml:space="preserve">We can call get(), post(), put() and delete() methods. </w:t>
+      </w:r>
+    </w:p>
+    <w:p>
+      <w:pPr>
+        <w:spacing w:after="0"/>
+        <w:rPr>
+          <w:rFonts w:ascii="Courier New" w:hAnsi="Courier New" w:cs="Courier New"/>
+          <w:b/>
+          <w:sz w:val="28"/>
+          <w:szCs w:val="28"/>
+        </w:rPr>
+      </w:pPr>
+    </w:p>
+    <w:p>
+      <w:pPr>
+        <w:spacing w:after="0"/>
+        <w:rPr>
+          <w:rFonts w:ascii="Courier New" w:hAnsi="Courier New" w:cs="Courier New"/>
+          <w:b/>
+          <w:sz w:val="28"/>
+          <w:szCs w:val="28"/>
+        </w:rPr>
+      </w:pPr>
+      <w:r>
+        <w:rPr>
+          <w:rFonts w:ascii="Courier New" w:hAnsi="Courier New" w:cs="Courier New"/>
+          <w:b/>
+          <w:sz w:val="28"/>
+          <w:szCs w:val="28"/>
+        </w:rPr>
+        <w:t xml:space="preserve">XMLHttpRequest </w:t>
+      </w:r>
+    </w:p>
+    <w:p>
+      <w:pPr>
+        <w:spacing w:after="0"/>
+        <w:rPr>
+          <w:rFonts w:ascii="Courier New" w:hAnsi="Courier New" w:cs="Courier New"/>
+          <w:b/>
+          <w:sz w:val="28"/>
+          <w:szCs w:val="28"/>
+        </w:rPr>
+      </w:pPr>
+    </w:p>
+    <w:p>
+      <w:pPr>
+        <w:spacing w:after="0"/>
+        <w:rPr>
+          <w:rFonts w:ascii="Courier New" w:hAnsi="Courier New" w:cs="Courier New"/>
+          <w:b/>
+          <w:sz w:val="28"/>
+          <w:szCs w:val="28"/>
+        </w:rPr>
+      </w:pPr>
+      <w:r>
+        <w:rPr>
+          <w:rFonts w:ascii="Courier New" w:hAnsi="Courier New" w:cs="Courier New"/>
+          <w:b/>
+          <w:sz w:val="28"/>
+          <w:szCs w:val="28"/>
+        </w:rPr>
+        <w:t xml:space="preserve">Java, .net , php, python, node js </w:t>
+      </w:r>
+    </w:p>
+    <w:p>
+      <w:pPr>
+        <w:spacing w:after="0"/>
+        <w:rPr>
+          <w:rFonts w:ascii="Courier New" w:hAnsi="Courier New" w:cs="Courier New"/>
+          <w:b/>
+          <w:sz w:val="28"/>
+          <w:szCs w:val="28"/>
+        </w:rPr>
+      </w:pPr>
+    </w:p>
+    <w:p>
+      <w:pPr>
+        <w:spacing w:after="0"/>
+        <w:rPr>
+          <w:rFonts w:ascii="Courier New" w:hAnsi="Courier New" w:cs="Courier New"/>
+          <w:b/>
+          <w:sz w:val="28"/>
+          <w:szCs w:val="28"/>
+        </w:rPr>
+      </w:pPr>
+      <w:r>
+        <w:rPr>
+          <w:rFonts w:ascii="Courier New" w:hAnsi="Courier New" w:cs="Courier New"/>
+          <w:b/>
+          <w:sz w:val="28"/>
+          <w:szCs w:val="28"/>
+        </w:rPr>
+        <w:tab/>
+      </w:r>
+      <w:r>
+        <w:rPr>
+          <w:rFonts w:ascii="Courier New" w:hAnsi="Courier New" w:cs="Courier New"/>
+          <w:b/>
+          <w:sz w:val="28"/>
+          <w:szCs w:val="28"/>
+        </w:rPr>
+        <w:tab/>
+        <w:t>Req(http/https)</w:t>
+      </w:r>
+      <w:r>
+        <w:rPr>
+          <w:rFonts w:ascii="Courier New" w:hAnsi="Courier New" w:cs="Courier New"/>
+          <w:b/>
+          <w:sz w:val="28"/>
+          <w:szCs w:val="28"/>
+        </w:rPr>
+        <w:tab/>
+      </w:r>
+      <w:r>
+        <w:rPr>
+          <w:rFonts w:ascii="Courier New" w:hAnsi="Courier New" w:cs="Courier New"/>
+          <w:b/>
+          <w:sz w:val="28"/>
+          <w:szCs w:val="28"/>
+        </w:rPr>
+        <w:tab/>
+      </w:r>
+      <w:r>
+        <w:rPr>
+          <w:rFonts w:ascii="Courier New" w:hAnsi="Courier New" w:cs="Courier New"/>
+          <w:b/>
+          <w:sz w:val="28"/>
+          <w:szCs w:val="28"/>
+        </w:rPr>
+        <w:tab/>
+        <w:t>req</w:t>
+      </w:r>
+    </w:p>
+    <w:p>
+      <w:pPr>
+        <w:spacing w:after="0"/>
+        <w:rPr>
+          <w:rFonts w:ascii="Courier New" w:hAnsi="Courier New" w:cs="Courier New"/>
+          <w:b/>
+          <w:sz w:val="28"/>
+          <w:szCs w:val="28"/>
+        </w:rPr>
+      </w:pPr>
+      <w:r>
+        <w:rPr>
+          <w:rFonts w:ascii="Courier New" w:hAnsi="Courier New" w:cs="Courier New"/>
+          <w:b/>
+          <w:sz w:val="28"/>
+          <w:szCs w:val="28"/>
+        </w:rPr>
+        <w:t xml:space="preserve">Client </w:t>
+      </w:r>
+      <w:r>
+        <w:rPr>
+          <w:rFonts w:ascii="Courier New" w:hAnsi="Courier New" w:cs="Courier New"/>
+          <w:b/>
+          <w:sz w:val="28"/>
+          <w:szCs w:val="28"/>
+        </w:rPr>
+        <w:tab/>
+      </w:r>
+      <w:r>
+        <w:rPr>
+          <w:rFonts w:ascii="Courier New" w:hAnsi="Courier New" w:cs="Courier New"/>
+          <w:b/>
+          <w:sz w:val="28"/>
+          <w:szCs w:val="28"/>
+        </w:rPr>
+        <w:tab/>
+      </w:r>
+      <w:r>
+        <w:rPr>
+          <w:rFonts w:ascii="Courier New" w:hAnsi="Courier New" w:cs="Courier New"/>
+          <w:b/>
+          <w:sz w:val="28"/>
+          <w:szCs w:val="28"/>
+        </w:rPr>
+        <w:tab/>
+        <w:t xml:space="preserve">   </w:t>
+      </w:r>
+      <w:r>
+        <w:rPr>
+          <w:rFonts w:ascii="Courier New" w:hAnsi="Courier New" w:cs="Courier New"/>
+          <w:b/>
+          <w:sz w:val="28"/>
+          <w:szCs w:val="28"/>
+        </w:rPr>
+        <w:tab/>
+      </w:r>
+      <w:r>
+        <w:rPr>
+          <w:rFonts w:ascii="Courier New" w:hAnsi="Courier New" w:cs="Courier New"/>
+          <w:b/>
+          <w:sz w:val="28"/>
+          <w:szCs w:val="28"/>
+        </w:rPr>
+        <w:tab/>
+        <w:t xml:space="preserve">HDFC </w:t>
+      </w:r>
+      <w:r>
+        <w:rPr>
+          <w:rFonts w:ascii="Courier New" w:hAnsi="Courier New" w:cs="Courier New"/>
+          <w:b/>
+          <w:sz w:val="28"/>
+          <w:szCs w:val="28"/>
+        </w:rPr>
+        <w:tab/>
+      </w:r>
+      <w:r>
+        <w:rPr>
+          <w:rFonts w:ascii="Courier New" w:hAnsi="Courier New" w:cs="Courier New"/>
+          <w:b/>
+          <w:sz w:val="28"/>
+          <w:szCs w:val="28"/>
+        </w:rPr>
+        <w:tab/>
+      </w:r>
+      <w:r>
+        <w:rPr>
+          <w:rFonts w:ascii="Courier New" w:hAnsi="Courier New" w:cs="Courier New"/>
+          <w:b/>
+          <w:sz w:val="28"/>
+          <w:szCs w:val="28"/>
+        </w:rPr>
+        <w:t xml:space="preserve"> </w:t>
+      </w:r>
+      <w:r>
+        <w:rPr>
+          <w:rFonts w:ascii="Courier New" w:hAnsi="Courier New" w:cs="Courier New"/>
+          <w:b/>
+          <w:sz w:val="28"/>
+          <w:szCs w:val="28"/>
+        </w:rPr>
+        <w:t xml:space="preserve">HSBC </w:t>
+      </w:r>
+    </w:p>
+    <w:p>
+      <w:pPr>
+        <w:spacing w:after="0"/>
+        <w:rPr>
+          <w:rFonts w:ascii="Courier New" w:hAnsi="Courier New" w:cs="Courier New"/>
+          <w:b/>
+          <w:sz w:val="28"/>
+          <w:szCs w:val="28"/>
+        </w:rPr>
+      </w:pPr>
+      <w:r>
+        <w:rPr>
+          <w:rFonts w:ascii="Courier New" w:hAnsi="Courier New" w:cs="Courier New"/>
+          <w:b/>
+          <w:sz w:val="28"/>
+          <w:szCs w:val="28"/>
+        </w:rPr>
+        <w:tab/>
+      </w:r>
+      <w:r>
+        <w:rPr>
+          <w:rFonts w:ascii="Courier New" w:hAnsi="Courier New" w:cs="Courier New"/>
+          <w:b/>
+          <w:sz w:val="28"/>
+          <w:szCs w:val="28"/>
+        </w:rPr>
+        <w:tab/>
+        <w:t>Res(http/https)</w:t>
+      </w:r>
+      <w:r>
+        <w:rPr>
+          <w:rFonts w:ascii="Courier New" w:hAnsi="Courier New" w:cs="Courier New"/>
+          <w:b/>
+          <w:sz w:val="28"/>
+          <w:szCs w:val="28"/>
+        </w:rPr>
+        <w:tab/>
+        <w:t xml:space="preserve">Node </w:t>
+      </w:r>
+      <w:r>
+        <w:rPr>
+          <w:rFonts w:ascii="Courier New" w:hAnsi="Courier New" w:cs="Courier New"/>
+          <w:b/>
+          <w:sz w:val="28"/>
+          <w:szCs w:val="28"/>
+        </w:rPr>
+        <w:tab/>
+      </w:r>
+      <w:r>
+        <w:rPr>
+          <w:rFonts w:ascii="Courier New" w:hAnsi="Courier New" w:cs="Courier New"/>
+          <w:b/>
+          <w:sz w:val="28"/>
+          <w:szCs w:val="28"/>
+        </w:rPr>
+        <w:tab/>
+        <w:t xml:space="preserve"> asp.net </w:t>
+      </w:r>
+      <w:r>
+        <w:rPr>
+          <w:rFonts w:ascii="Courier New" w:hAnsi="Courier New" w:cs="Courier New"/>
+          <w:b/>
+          <w:sz w:val="28"/>
+          <w:szCs w:val="28"/>
+        </w:rPr>
+        <w:tab/>
+      </w:r>
+    </w:p>
+    <w:p>
+      <w:pPr>
+        <w:spacing w:after="0"/>
+        <w:rPr>
+          <w:rFonts w:ascii="Courier New" w:hAnsi="Courier New" w:cs="Courier New"/>
+          <w:b/>
+          <w:sz w:val="28"/>
+          <w:szCs w:val="28"/>
+        </w:rPr>
+      </w:pPr>
+      <w:r>
+        <w:rPr>
+          <w:rFonts w:ascii="Courier New" w:hAnsi="Courier New" w:cs="Courier New"/>
+          <w:b/>
+          <w:sz w:val="28"/>
+          <w:szCs w:val="28"/>
+        </w:rPr>
+        <w:tab/>
+      </w:r>
+      <w:r>
+        <w:rPr>
+          <w:rFonts w:ascii="Courier New" w:hAnsi="Courier New" w:cs="Courier New"/>
+          <w:b/>
+          <w:sz w:val="28"/>
+          <w:szCs w:val="28"/>
+        </w:rPr>
+        <w:tab/>
+      </w:r>
+      <w:r>
+        <w:rPr>
+          <w:rFonts w:ascii="Courier New" w:hAnsi="Courier New" w:cs="Courier New"/>
+          <w:b/>
+          <w:sz w:val="28"/>
+          <w:szCs w:val="28"/>
+        </w:rPr>
+        <w:tab/>
+      </w:r>
+      <w:r>
+        <w:rPr>
+          <w:rFonts w:ascii="Courier New" w:hAnsi="Courier New" w:cs="Courier New"/>
+          <w:b/>
+          <w:sz w:val="28"/>
+          <w:szCs w:val="28"/>
+        </w:rPr>
+        <w:tab/>
+      </w:r>
+      <w:r>
+        <w:rPr>
+          <w:rFonts w:ascii="Courier New" w:hAnsi="Courier New" w:cs="Courier New"/>
+          <w:b/>
+          <w:sz w:val="28"/>
+          <w:szCs w:val="28"/>
+        </w:rPr>
+        <w:tab/>
+      </w:r>
+      <w:r>
+        <w:rPr>
+          <w:rFonts w:ascii="Courier New" w:hAnsi="Courier New" w:cs="Courier New"/>
+          <w:b/>
+          <w:sz w:val="28"/>
+          <w:szCs w:val="28"/>
+        </w:rPr>
+        <w:tab/>
+        <w:t xml:space="preserve">Java </w:t>
+      </w:r>
+    </w:p>
+    <w:p>
+      <w:pPr>
+        <w:spacing w:after="0"/>
+        <w:rPr>
+          <w:rFonts w:ascii="Courier New" w:hAnsi="Courier New" w:cs="Courier New"/>
+          <w:b/>
+          <w:sz w:val="28"/>
+          <w:szCs w:val="28"/>
+        </w:rPr>
+      </w:pPr>
+    </w:p>
+    <w:p>
+      <w:pPr>
+        <w:spacing w:after="0"/>
+        <w:rPr>
+          <w:rFonts w:ascii="Courier New" w:hAnsi="Courier New" w:cs="Courier New"/>
+          <w:b/>
+          <w:sz w:val="28"/>
+          <w:szCs w:val="28"/>
+        </w:rPr>
+      </w:pPr>
+      <w:r>
+        <w:rPr>
+          <w:rFonts w:ascii="Courier New" w:hAnsi="Courier New" w:cs="Courier New"/>
+          <w:b/>
+          <w:sz w:val="28"/>
+          <w:szCs w:val="28"/>
+        </w:rPr>
+        <w:t xml:space="preserve">Web Service : </w:t>
+      </w:r>
+    </w:p>
+    <w:p>
+      <w:pPr>
+        <w:spacing w:after="0"/>
+        <w:rPr>
+          <w:rFonts w:ascii="Courier New" w:hAnsi="Courier New" w:cs="Courier New"/>
+          <w:b/>
+          <w:sz w:val="28"/>
+          <w:szCs w:val="28"/>
+        </w:rPr>
+      </w:pPr>
+    </w:p>
+    <w:p>
+      <w:pPr>
+        <w:spacing w:after="0"/>
+        <w:rPr>
+          <w:rFonts w:ascii="Courier New" w:hAnsi="Courier New" w:cs="Courier New"/>
+          <w:b/>
+          <w:sz w:val="28"/>
+          <w:szCs w:val="28"/>
+        </w:rPr>
+      </w:pPr>
+      <w:r>
+        <w:rPr>
+          <w:rFonts w:ascii="Courier New" w:hAnsi="Courier New" w:cs="Courier New"/>
+          <w:b/>
+          <w:sz w:val="28"/>
+          <w:szCs w:val="28"/>
+        </w:rPr>
+        <w:t xml:space="preserve">Giving the Service for web application when both application running using different technologies, different OS. </w:t>
+      </w:r>
+    </w:p>
+    <w:p>
+      <w:pPr>
+        <w:spacing w:after="0"/>
+        <w:rPr>
+          <w:rFonts w:ascii="Courier New" w:hAnsi="Courier New" w:cs="Courier New"/>
+          <w:b/>
+          <w:sz w:val="28"/>
+          <w:szCs w:val="28"/>
+        </w:rPr>
+      </w:pPr>
+    </w:p>
+    <w:p>
+      <w:pPr>
+        <w:spacing w:after="0"/>
+        <w:rPr>
+          <w:rFonts w:ascii="Courier New" w:hAnsi="Courier New" w:cs="Courier New"/>
+          <w:b/>
+          <w:sz w:val="28"/>
+          <w:szCs w:val="28"/>
+        </w:rPr>
+      </w:pPr>
+    </w:p>
+    <w:p>
+      <w:pPr>
+        <w:spacing w:after="0"/>
+        <w:rPr>
+          <w:rFonts w:ascii="Courier New" w:hAnsi="Courier New" w:cs="Courier New"/>
+          <w:b/>
+          <w:sz w:val="28"/>
+          <w:szCs w:val="28"/>
+        </w:rPr>
+      </w:pPr>
+    </w:p>
+    <w:p>
+      <w:pPr>
+        <w:spacing w:after="0"/>
+        <w:rPr>
+          <w:rFonts w:ascii="Courier New" w:hAnsi="Courier New" w:cs="Courier New"/>
+          <w:b/>
+          <w:sz w:val="28"/>
+          <w:szCs w:val="28"/>
+        </w:rPr>
+      </w:pPr>
+    </w:p>
+    <w:p>
+      <w:pPr>
+        <w:spacing w:after="0"/>
+        <w:rPr>
+          <w:rFonts w:ascii="Courier New" w:hAnsi="Courier New" w:cs="Courier New"/>
+          <w:b/>
+          <w:sz w:val="28"/>
+          <w:szCs w:val="28"/>
+        </w:rPr>
+      </w:pPr>
+    </w:p>
+    <w:p>
+      <w:pPr>
+        <w:spacing w:after="0"/>
+        <w:rPr>
+          <w:rFonts w:ascii="Courier New" w:hAnsi="Courier New" w:cs="Courier New"/>
+          <w:b/>
+          <w:sz w:val="28"/>
+          <w:szCs w:val="28"/>
+        </w:rPr>
+      </w:pPr>
+    </w:p>
+    <w:p>
+      <w:pPr>
+        <w:spacing w:after="0"/>
+        <w:rPr>
+          <w:rFonts w:ascii="Courier New" w:hAnsi="Courier New" w:cs="Courier New"/>
+          <w:b/>
+          <w:sz w:val="28"/>
+          <w:szCs w:val="28"/>
+        </w:rPr>
+      </w:pPr>
+      <w:r>
+        <w:rPr>
+          <w:rFonts w:ascii="Courier New" w:hAnsi="Courier New" w:cs="Courier New"/>
+          <w:b/>
+          <w:sz w:val="28"/>
+          <w:szCs w:val="28"/>
+        </w:rPr>
+        <w:t xml:space="preserve">2 types of Web Service </w:t>
+      </w:r>
+    </w:p>
+    <w:p>
+      <w:pPr>
+        <w:pStyle w:val="ListParagraph"/>
+        <w:numPr>
+          <w:ilvl w:val="0"/>
+          <w:numId w:val="23"/>
+        </w:numPr>
+        <w:spacing w:after="0"/>
+        <w:rPr>
+          <w:rFonts w:ascii="Courier New" w:hAnsi="Courier New" w:cs="Courier New"/>
+          <w:b/>
+          <w:sz w:val="28"/>
+          <w:szCs w:val="28"/>
+        </w:rPr>
+      </w:pPr>
+      <w:r>
+        <w:rPr>
+          <w:rFonts w:ascii="Courier New" w:hAnsi="Courier New" w:cs="Courier New"/>
+          <w:b/>
+          <w:sz w:val="28"/>
+          <w:szCs w:val="28"/>
+        </w:rPr>
+        <w:t xml:space="preserve">SOAP Web Service </w:t>
+      </w:r>
+    </w:p>
+    <w:p>
+      <w:pPr>
+        <w:pStyle w:val="ListParagraph"/>
+        <w:spacing w:after="0"/>
+        <w:rPr>
+          <w:rFonts w:ascii="Courier New" w:hAnsi="Courier New" w:cs="Courier New"/>
+          <w:b/>
+          <w:sz w:val="28"/>
+          <w:szCs w:val="28"/>
+        </w:rPr>
+      </w:pPr>
+      <w:r>
+        <w:rPr>
+          <w:rFonts w:ascii="Courier New" w:hAnsi="Courier New" w:cs="Courier New"/>
+          <w:b/>
+          <w:sz w:val="28"/>
+          <w:szCs w:val="28"/>
+        </w:rPr>
+        <w:t xml:space="preserve">Simple Object Access Protocol. </w:t>
+      </w:r>
+    </w:p>
+    <w:p>
+      <w:pPr>
+        <w:pStyle w:val="ListParagraph"/>
+        <w:spacing w:after="0"/>
+        <w:rPr>
+          <w:rFonts w:ascii="Courier New" w:hAnsi="Courier New" w:cs="Courier New"/>
+          <w:b/>
+          <w:sz w:val="28"/>
+          <w:szCs w:val="28"/>
+        </w:rPr>
+      </w:pPr>
+      <w:r>
+        <w:rPr>
+          <w:rFonts w:ascii="Courier New" w:hAnsi="Courier New" w:cs="Courier New"/>
+          <w:b/>
+          <w:sz w:val="28"/>
+          <w:szCs w:val="28"/>
+        </w:rPr>
+        <w:t xml:space="preserve">SOA ( Service Oriented Architecture). </w:t>
+      </w:r>
+    </w:p>
+    <w:p>
+      <w:pPr>
+        <w:pStyle w:val="ListParagraph"/>
+        <w:spacing w:after="0"/>
+        <w:rPr>
+          <w:rFonts w:ascii="Courier New" w:hAnsi="Courier New" w:cs="Courier New"/>
+          <w:b/>
+          <w:sz w:val="28"/>
+          <w:szCs w:val="28"/>
+        </w:rPr>
+      </w:pPr>
+    </w:p>
+    <w:p>
+      <w:pPr>
+        <w:pStyle w:val="ListParagraph"/>
+        <w:spacing w:after="0"/>
+        <w:rPr>
+          <w:rFonts w:ascii="Courier New" w:hAnsi="Courier New" w:cs="Courier New"/>
+          <w:b/>
+          <w:sz w:val="28"/>
+          <w:szCs w:val="28"/>
+        </w:rPr>
+      </w:pPr>
+      <w:r>
+        <w:rPr>
+          <w:rFonts w:ascii="Courier New" w:hAnsi="Courier New" w:cs="Courier New"/>
+          <w:b/>
+          <w:sz w:val="28"/>
+          <w:szCs w:val="28"/>
+        </w:rPr>
+        <w:tab/>
+      </w:r>
+      <w:r>
+        <w:rPr>
+          <w:rFonts w:ascii="Courier New" w:hAnsi="Courier New" w:cs="Courier New"/>
+          <w:b/>
+          <w:sz w:val="28"/>
+          <w:szCs w:val="28"/>
+        </w:rPr>
+        <w:tab/>
+      </w:r>
+      <w:r>
+        <w:rPr>
+          <w:rFonts w:ascii="Courier New" w:hAnsi="Courier New" w:cs="Courier New"/>
+          <w:b/>
+          <w:sz w:val="28"/>
+          <w:szCs w:val="28"/>
+        </w:rPr>
+        <w:tab/>
+      </w:r>
+      <w:r>
+        <w:rPr>
+          <w:rFonts w:ascii="Courier New" w:hAnsi="Courier New" w:cs="Courier New"/>
+          <w:b/>
+          <w:sz w:val="28"/>
+          <w:szCs w:val="28"/>
+        </w:rPr>
+        <w:tab/>
+        <w:t>SB</w:t>
+      </w:r>
+      <w:r>
+        <w:rPr>
+          <w:rFonts w:ascii="Courier New" w:hAnsi="Courier New" w:cs="Courier New"/>
+          <w:b/>
+          <w:sz w:val="28"/>
+          <w:szCs w:val="28"/>
+        </w:rPr>
+        <w:t xml:space="preserve"> UDDI Registry</w:t>
+      </w:r>
+    </w:p>
+    <w:p>
+      <w:pPr>
+        <w:pStyle w:val="ListParagraph"/>
+        <w:spacing w:after="0"/>
+        <w:rPr>
+          <w:rFonts w:ascii="Courier New" w:hAnsi="Courier New" w:cs="Courier New"/>
+          <w:b/>
+          <w:sz w:val="28"/>
+          <w:szCs w:val="28"/>
+        </w:rPr>
+      </w:pPr>
+      <w:r>
+        <w:rPr>
+          <w:rFonts w:ascii="Courier New" w:hAnsi="Courier New" w:cs="Courier New"/>
+          <w:b/>
+          <w:sz w:val="28"/>
+          <w:szCs w:val="28"/>
+        </w:rPr>
+        <w:t xml:space="preserve"> </w:t>
+      </w:r>
+    </w:p>
+    <w:p>
+      <w:pPr>
+        <w:pStyle w:val="ListParagraph"/>
+        <w:spacing w:after="0"/>
+        <w:rPr>
+          <w:rFonts w:ascii="Courier New" w:hAnsi="Courier New" w:cs="Courier New"/>
+          <w:b/>
+          <w:sz w:val="28"/>
+          <w:szCs w:val="28"/>
+        </w:rPr>
+      </w:pPr>
+      <w:r>
+        <w:rPr>
+          <w:rFonts w:ascii="Courier New" w:hAnsi="Courier New" w:cs="Courier New"/>
+          <w:b/>
+          <w:sz w:val="28"/>
+          <w:szCs w:val="28"/>
+        </w:rPr>
+        <w:tab/>
+      </w:r>
+      <w:r>
+        <w:rPr>
+          <w:rFonts w:ascii="Courier New" w:hAnsi="Courier New" w:cs="Courier New"/>
+          <w:b/>
+          <w:sz w:val="28"/>
+          <w:szCs w:val="28"/>
+        </w:rPr>
+        <w:tab/>
+      </w:r>
+      <w:r>
+        <w:rPr>
+          <w:rFonts w:ascii="Courier New" w:hAnsi="Courier New" w:cs="Courier New"/>
+          <w:b/>
+          <w:sz w:val="28"/>
+          <w:szCs w:val="28"/>
+        </w:rPr>
+        <w:tab/>
+      </w:r>
+      <w:r>
+        <w:rPr>
+          <w:rFonts w:ascii="Courier New" w:hAnsi="Courier New" w:cs="Courier New"/>
+          <w:b/>
+          <w:sz w:val="28"/>
+          <w:szCs w:val="28"/>
+        </w:rPr>
+        <w:tab/>
+      </w:r>
+      <w:r>
+        <w:rPr>
+          <w:rFonts w:ascii="Courier New" w:hAnsi="Courier New" w:cs="Courier New"/>
+          <w:b/>
+          <w:sz w:val="28"/>
+          <w:szCs w:val="28"/>
+        </w:rPr>
+        <w:tab/>
+      </w:r>
+      <w:r>
+        <w:rPr>
+          <w:rFonts w:ascii="Courier New" w:hAnsi="Courier New" w:cs="Courier New"/>
+          <w:b/>
+          <w:sz w:val="28"/>
+          <w:szCs w:val="28"/>
+        </w:rPr>
+        <w:tab/>
+      </w:r>
+      <w:r>
+        <w:rPr>
+          <w:rFonts w:ascii="Courier New" w:hAnsi="Courier New" w:cs="Courier New"/>
+          <w:b/>
+          <w:sz w:val="28"/>
+          <w:szCs w:val="28"/>
+        </w:rPr>
+        <w:tab/>
+        <w:t xml:space="preserve">Wsdl </w:t>
+      </w:r>
+    </w:p>
+    <w:p>
+      <w:pPr>
+        <w:pStyle w:val="ListParagraph"/>
+        <w:spacing w:after="0"/>
+        <w:rPr>
+          <w:rFonts w:ascii="Courier New" w:hAnsi="Courier New" w:cs="Courier New"/>
+          <w:b/>
+          <w:sz w:val="28"/>
+          <w:szCs w:val="28"/>
+        </w:rPr>
+      </w:pPr>
+      <w:r>
+        <w:rPr>
+          <w:rFonts w:ascii="Courier New" w:hAnsi="Courier New" w:cs="Courier New"/>
+          <w:b/>
+          <w:sz w:val="28"/>
+          <w:szCs w:val="28"/>
+        </w:rPr>
+        <w:tab/>
+      </w:r>
+      <w:r>
+        <w:rPr>
+          <w:rFonts w:ascii="Courier New" w:hAnsi="Courier New" w:cs="Courier New"/>
+          <w:b/>
+          <w:sz w:val="28"/>
+          <w:szCs w:val="28"/>
+        </w:rPr>
+        <w:tab/>
+      </w:r>
+      <w:r>
+        <w:rPr>
+          <w:rFonts w:ascii="Courier New" w:hAnsi="Courier New" w:cs="Courier New"/>
+          <w:b/>
+          <w:sz w:val="28"/>
+          <w:szCs w:val="28"/>
+        </w:rPr>
+        <w:tab/>
+      </w:r>
+      <w:r>
+        <w:rPr>
+          <w:rFonts w:ascii="Courier New" w:hAnsi="Courier New" w:cs="Courier New"/>
+          <w:b/>
+          <w:sz w:val="28"/>
+          <w:szCs w:val="28"/>
+        </w:rPr>
+        <w:tab/>
+      </w:r>
+      <w:r>
+        <w:rPr>
+          <w:rFonts w:ascii="Courier New" w:hAnsi="Courier New" w:cs="Courier New"/>
+          <w:b/>
+          <w:sz w:val="28"/>
+          <w:szCs w:val="28"/>
+        </w:rPr>
+        <w:tab/>
+        <w:t xml:space="preserve">Web service description </w:t>
+      </w:r>
+    </w:p>
+    <w:p>
+      <w:pPr>
+        <w:pStyle w:val="ListParagraph"/>
+        <w:spacing w:after="0"/>
+        <w:rPr>
+          <w:rFonts w:ascii="Courier New" w:hAnsi="Courier New" w:cs="Courier New"/>
+          <w:b/>
+          <w:sz w:val="28"/>
+          <w:szCs w:val="28"/>
+        </w:rPr>
+      </w:pPr>
+      <w:r>
+        <w:rPr>
+          <w:rFonts w:ascii="Courier New" w:hAnsi="Courier New" w:cs="Courier New"/>
+          <w:b/>
+          <w:sz w:val="28"/>
+          <w:szCs w:val="28"/>
+        </w:rPr>
+        <w:tab/>
+      </w:r>
+      <w:r>
+        <w:rPr>
+          <w:rFonts w:ascii="Courier New" w:hAnsi="Courier New" w:cs="Courier New"/>
+          <w:b/>
+          <w:sz w:val="28"/>
+          <w:szCs w:val="28"/>
+        </w:rPr>
+        <w:tab/>
+      </w:r>
+      <w:r>
+        <w:rPr>
+          <w:rFonts w:ascii="Courier New" w:hAnsi="Courier New" w:cs="Courier New"/>
+          <w:b/>
+          <w:sz w:val="28"/>
+          <w:szCs w:val="28"/>
+        </w:rPr>
+        <w:tab/>
+      </w:r>
+      <w:r>
+        <w:rPr>
+          <w:rFonts w:ascii="Courier New" w:hAnsi="Courier New" w:cs="Courier New"/>
+          <w:b/>
+          <w:sz w:val="28"/>
+          <w:szCs w:val="28"/>
+        </w:rPr>
+        <w:tab/>
+      </w:r>
+      <w:r>
+        <w:rPr>
+          <w:rFonts w:ascii="Courier New" w:hAnsi="Courier New" w:cs="Courier New"/>
+          <w:b/>
+          <w:sz w:val="28"/>
+          <w:szCs w:val="28"/>
+        </w:rPr>
+        <w:tab/>
+        <w:t xml:space="preserve">Language : XML </w:t>
+      </w:r>
+    </w:p>
+    <w:p>
+      <w:pPr>
+        <w:pStyle w:val="ListParagraph"/>
+        <w:spacing w:after="0"/>
+        <w:rPr>
+          <w:rFonts w:ascii="Courier New" w:hAnsi="Courier New" w:cs="Courier New"/>
+          <w:b/>
+          <w:sz w:val="28"/>
+          <w:szCs w:val="28"/>
+        </w:rPr>
+      </w:pPr>
+      <w:r>
+        <w:rPr>
+          <w:rFonts w:ascii="Courier New" w:hAnsi="Courier New" w:cs="Courier New"/>
+          <w:b/>
+          <w:sz w:val="28"/>
+          <w:szCs w:val="28"/>
+        </w:rPr>
+        <w:t xml:space="preserve">Lookup </w:t>
+      </w:r>
+      <w:r>
+        <w:rPr>
+          <w:rFonts w:ascii="Courier New" w:hAnsi="Courier New" w:cs="Courier New"/>
+          <w:b/>
+          <w:sz w:val="28"/>
+          <w:szCs w:val="28"/>
+        </w:rPr>
+        <w:tab/>
+      </w:r>
+      <w:r>
+        <w:rPr>
+          <w:rFonts w:ascii="Courier New" w:hAnsi="Courier New" w:cs="Courier New"/>
+          <w:b/>
+          <w:sz w:val="28"/>
+          <w:szCs w:val="28"/>
+        </w:rPr>
+        <w:tab/>
+      </w:r>
+      <w:r>
+        <w:rPr>
+          <w:rFonts w:ascii="Courier New" w:hAnsi="Courier New" w:cs="Courier New"/>
+          <w:b/>
+          <w:sz w:val="28"/>
+          <w:szCs w:val="28"/>
+        </w:rPr>
+        <w:tab/>
+      </w:r>
+      <w:r>
+        <w:rPr>
+          <w:rFonts w:ascii="Courier New" w:hAnsi="Courier New" w:cs="Courier New"/>
+          <w:b/>
+          <w:sz w:val="28"/>
+          <w:szCs w:val="28"/>
+        </w:rPr>
+        <w:tab/>
+      </w:r>
+      <w:r>
+        <w:rPr>
+          <w:rFonts w:ascii="Courier New" w:hAnsi="Courier New" w:cs="Courier New"/>
+          <w:b/>
+          <w:sz w:val="28"/>
+          <w:szCs w:val="28"/>
+        </w:rPr>
+        <w:tab/>
+        <w:t xml:space="preserve">Register the service </w:t>
+      </w:r>
+    </w:p>
+    <w:p>
+      <w:pPr>
+        <w:pStyle w:val="ListParagraph"/>
+        <w:spacing w:after="0"/>
+        <w:rPr>
+          <w:rFonts w:ascii="Courier New" w:hAnsi="Courier New" w:cs="Courier New"/>
+          <w:b/>
+          <w:sz w:val="28"/>
+          <w:szCs w:val="28"/>
+        </w:rPr>
+      </w:pPr>
+      <w:r>
+        <w:rPr>
+          <w:rFonts w:ascii="Courier New" w:hAnsi="Courier New" w:cs="Courier New"/>
+          <w:b/>
+          <w:sz w:val="28"/>
+          <w:szCs w:val="28"/>
+        </w:rPr>
+        <w:t xml:space="preserve">SR </w:t>
+      </w:r>
+      <w:r>
+        <w:rPr>
+          <w:rFonts w:ascii="Courier New" w:hAnsi="Courier New" w:cs="Courier New"/>
+          <w:b/>
+          <w:sz w:val="28"/>
+          <w:szCs w:val="28"/>
+        </w:rPr>
+        <w:tab/>
+      </w:r>
+      <w:r>
+        <w:rPr>
+          <w:rFonts w:ascii="Courier New" w:hAnsi="Courier New" w:cs="Courier New"/>
+          <w:b/>
+          <w:sz w:val="28"/>
+          <w:szCs w:val="28"/>
+        </w:rPr>
+        <w:tab/>
+      </w:r>
+      <w:r>
+        <w:rPr>
+          <w:rFonts w:ascii="Courier New" w:hAnsi="Courier New" w:cs="Courier New"/>
+          <w:b/>
+          <w:sz w:val="28"/>
+          <w:szCs w:val="28"/>
+        </w:rPr>
+        <w:tab/>
+      </w:r>
+      <w:r>
+        <w:rPr>
+          <w:rFonts w:ascii="Courier New" w:hAnsi="Courier New" w:cs="Courier New"/>
+          <w:b/>
+          <w:sz w:val="28"/>
+          <w:szCs w:val="28"/>
+        </w:rPr>
+        <w:tab/>
+        <w:t>SOAP Req</w:t>
+      </w:r>
+      <w:r>
+        <w:rPr>
+          <w:rFonts w:ascii="Courier New" w:hAnsi="Courier New" w:cs="Courier New"/>
+          <w:b/>
+          <w:sz w:val="28"/>
+          <w:szCs w:val="28"/>
+        </w:rPr>
+        <w:tab/>
+      </w:r>
+      <w:r>
+        <w:rPr>
+          <w:rFonts w:ascii="Courier New" w:hAnsi="Courier New" w:cs="Courier New"/>
+          <w:b/>
+          <w:sz w:val="28"/>
+          <w:szCs w:val="28"/>
+        </w:rPr>
+        <w:tab/>
+      </w:r>
+      <w:r>
+        <w:rPr>
+          <w:rFonts w:ascii="Courier New" w:hAnsi="Courier New" w:cs="Courier New"/>
+          <w:b/>
+          <w:sz w:val="28"/>
+          <w:szCs w:val="28"/>
+        </w:rPr>
+        <w:tab/>
+      </w:r>
+      <w:r>
+        <w:rPr>
+          <w:rFonts w:ascii="Courier New" w:hAnsi="Courier New" w:cs="Courier New"/>
+          <w:b/>
+          <w:sz w:val="28"/>
+          <w:szCs w:val="28"/>
+        </w:rPr>
+        <w:tab/>
+        <w:t xml:space="preserve">SP </w:t>
+      </w:r>
+    </w:p>
+    <w:p>
+      <w:pPr>
+        <w:spacing w:after="0"/>
+        <w:ind w:firstLine="720"/>
+        <w:rPr>
+          <w:rFonts w:ascii="Courier New" w:hAnsi="Courier New" w:cs="Courier New"/>
+          <w:b/>
+          <w:sz w:val="28"/>
+          <w:szCs w:val="28"/>
+        </w:rPr>
+      </w:pPr>
+      <w:r>
+        <w:rPr>
+          <w:rFonts w:ascii="Courier New" w:hAnsi="Courier New" w:cs="Courier New"/>
+          <w:b/>
+          <w:sz w:val="28"/>
+          <w:szCs w:val="28"/>
+        </w:rPr>
+        <w:t>SC</w:t>
+      </w:r>
+      <w:r>
+        <w:rPr>
+          <w:rFonts w:ascii="Courier New" w:hAnsi="Courier New" w:cs="Courier New"/>
+          <w:b/>
+          <w:sz w:val="28"/>
+          <w:szCs w:val="28"/>
+        </w:rPr>
+        <w:tab/>
+      </w:r>
+      <w:r>
+        <w:rPr>
+          <w:rFonts w:ascii="Courier New" w:hAnsi="Courier New" w:cs="Courier New"/>
+          <w:b/>
+          <w:sz w:val="28"/>
+          <w:szCs w:val="28"/>
+        </w:rPr>
+        <w:tab/>
+      </w:r>
+      <w:r>
+        <w:rPr>
+          <w:rFonts w:ascii="Courier New" w:hAnsi="Courier New" w:cs="Courier New"/>
+          <w:b/>
+          <w:sz w:val="28"/>
+          <w:szCs w:val="28"/>
+        </w:rPr>
+        <w:tab/>
+      </w:r>
+      <w:r>
+        <w:rPr>
+          <w:rFonts w:ascii="Courier New" w:hAnsi="Courier New" w:cs="Courier New"/>
+          <w:b/>
+          <w:sz w:val="28"/>
+          <w:szCs w:val="28"/>
+        </w:rPr>
+        <w:tab/>
+        <w:t>SOAP Res</w:t>
+      </w:r>
+      <w:r>
+        <w:rPr>
+          <w:rFonts w:ascii="Courier New" w:hAnsi="Courier New" w:cs="Courier New"/>
+          <w:b/>
+          <w:sz w:val="28"/>
+          <w:szCs w:val="28"/>
+        </w:rPr>
+        <w:tab/>
+      </w:r>
+      <w:r>
+        <w:rPr>
+          <w:rFonts w:ascii="Courier New" w:hAnsi="Courier New" w:cs="Courier New"/>
+          <w:b/>
+          <w:sz w:val="28"/>
+          <w:szCs w:val="28"/>
+        </w:rPr>
+        <w:tab/>
+      </w:r>
+      <w:r>
+        <w:rPr>
+          <w:rFonts w:ascii="Courier New" w:hAnsi="Courier New" w:cs="Courier New"/>
+          <w:b/>
+          <w:sz w:val="28"/>
+          <w:szCs w:val="28"/>
+        </w:rPr>
+        <w:tab/>
+      </w:r>
+      <w:r>
+        <w:rPr>
+          <w:rFonts w:ascii="Courier New" w:hAnsi="Courier New" w:cs="Courier New"/>
+          <w:b/>
+          <w:sz w:val="28"/>
+          <w:szCs w:val="28"/>
+        </w:rPr>
+        <w:tab/>
+        <w:t>methods</w:t>
+      </w:r>
+    </w:p>
+    <w:p>
+      <w:pPr>
+        <w:pStyle w:val="ListParagraph"/>
+        <w:spacing w:after="0"/>
+        <w:rPr>
+          <w:rFonts w:ascii="Courier New" w:hAnsi="Courier New" w:cs="Courier New"/>
+          <w:b/>
+          <w:sz w:val="28"/>
+          <w:szCs w:val="28"/>
+        </w:rPr>
+      </w:pPr>
+      <w:r>
+        <w:rPr>
+          <w:rFonts w:ascii="Courier New" w:hAnsi="Courier New" w:cs="Courier New"/>
+          <w:b/>
+          <w:sz w:val="28"/>
+          <w:szCs w:val="28"/>
+        </w:rPr>
+        <w:t xml:space="preserve">Service Requester </w:t>
+      </w:r>
+      <w:r>
+        <w:rPr>
+          <w:rFonts w:ascii="Courier New" w:hAnsi="Courier New" w:cs="Courier New"/>
+          <w:b/>
+          <w:sz w:val="28"/>
+          <w:szCs w:val="28"/>
+        </w:rPr>
+        <w:tab/>
+      </w:r>
+      <w:r>
+        <w:rPr>
+          <w:rFonts w:ascii="Courier New" w:hAnsi="Courier New" w:cs="Courier New"/>
+          <w:b/>
+          <w:sz w:val="28"/>
+          <w:szCs w:val="28"/>
+        </w:rPr>
+        <w:tab/>
+      </w:r>
+      <w:r>
+        <w:rPr>
+          <w:rFonts w:ascii="Courier New" w:hAnsi="Courier New" w:cs="Courier New"/>
+          <w:b/>
+          <w:sz w:val="28"/>
+          <w:szCs w:val="28"/>
+        </w:rPr>
+        <w:tab/>
+      </w:r>
+      <w:r>
+        <w:rPr>
+          <w:rFonts w:ascii="Courier New" w:hAnsi="Courier New" w:cs="Courier New"/>
+          <w:b/>
+          <w:sz w:val="28"/>
+          <w:szCs w:val="28"/>
+        </w:rPr>
+        <w:tab/>
+      </w:r>
+      <w:r>
+        <w:rPr>
+          <w:rFonts w:ascii="Courier New" w:hAnsi="Courier New" w:cs="Courier New"/>
+          <w:b/>
+          <w:sz w:val="28"/>
+          <w:szCs w:val="28"/>
+        </w:rPr>
+        <w:tab/>
+        <w:t xml:space="preserve">asp.net </w:t>
+      </w:r>
+    </w:p>
+    <w:p>
+      <w:pPr>
+        <w:pStyle w:val="ListParagraph"/>
+        <w:spacing w:after="0"/>
+        <w:rPr>
+          <w:rFonts w:ascii="Courier New" w:hAnsi="Courier New" w:cs="Courier New"/>
+          <w:b/>
+          <w:sz w:val="28"/>
+          <w:szCs w:val="28"/>
+        </w:rPr>
+      </w:pPr>
+      <w:r>
+        <w:rPr>
+          <w:rFonts w:ascii="Courier New" w:hAnsi="Courier New" w:cs="Courier New"/>
+          <w:b/>
+          <w:sz w:val="28"/>
+          <w:szCs w:val="28"/>
+        </w:rPr>
+        <w:t xml:space="preserve">Service Consumer </w:t>
+      </w:r>
+      <w:r>
+        <w:rPr>
+          <w:rFonts w:ascii="Courier New" w:hAnsi="Courier New" w:cs="Courier New"/>
+          <w:b/>
+          <w:sz w:val="28"/>
+          <w:szCs w:val="28"/>
+        </w:rPr>
+        <w:tab/>
+      </w:r>
+      <w:r>
+        <w:rPr>
+          <w:rFonts w:ascii="Courier New" w:hAnsi="Courier New" w:cs="Courier New"/>
+          <w:b/>
+          <w:sz w:val="28"/>
+          <w:szCs w:val="28"/>
+        </w:rPr>
+        <w:tab/>
+      </w:r>
+      <w:r>
+        <w:rPr>
+          <w:rFonts w:ascii="Courier New" w:hAnsi="Courier New" w:cs="Courier New"/>
+          <w:b/>
+          <w:sz w:val="28"/>
+          <w:szCs w:val="28"/>
+        </w:rPr>
+        <w:tab/>
+      </w:r>
+      <w:r>
+        <w:rPr>
+          <w:rFonts w:ascii="Courier New" w:hAnsi="Courier New" w:cs="Courier New"/>
+          <w:b/>
+          <w:sz w:val="28"/>
+          <w:szCs w:val="28"/>
+        </w:rPr>
+        <w:tab/>
+      </w:r>
+      <w:r>
+        <w:rPr>
+          <w:rFonts w:ascii="Courier New" w:hAnsi="Courier New" w:cs="Courier New"/>
+          <w:b/>
+          <w:sz w:val="28"/>
+          <w:szCs w:val="28"/>
+        </w:rPr>
+        <w:tab/>
+      </w:r>
+      <w:r>
+        <w:rPr>
+          <w:rFonts w:ascii="Courier New" w:hAnsi="Courier New" w:cs="Courier New"/>
+          <w:b/>
+          <w:sz w:val="28"/>
+          <w:szCs w:val="28"/>
+        </w:rPr>
+        <w:tab/>
+        <w:t xml:space="preserve">node js </w:t>
+      </w:r>
+    </w:p>
+    <w:p>
+      <w:pPr>
+        <w:pStyle w:val="ListParagraph"/>
+        <w:spacing w:after="0"/>
+        <w:rPr>
+          <w:rFonts w:ascii="Courier New" w:hAnsi="Courier New" w:cs="Courier New"/>
+          <w:b/>
+          <w:sz w:val="28"/>
+          <w:szCs w:val="28"/>
+        </w:rPr>
+      </w:pPr>
+      <w:r>
+        <w:rPr>
+          <w:rFonts w:ascii="Courier New" w:hAnsi="Courier New" w:cs="Courier New"/>
+          <w:b/>
+          <w:sz w:val="28"/>
+          <w:szCs w:val="28"/>
+        </w:rPr>
+        <w:t xml:space="preserve">Java </w:t>
+      </w:r>
+    </w:p>
+    <w:p>
+      <w:pPr>
+        <w:pStyle w:val="ListParagraph"/>
+        <w:spacing w:after="0"/>
+        <w:rPr>
+          <w:rFonts w:ascii="Courier New" w:hAnsi="Courier New" w:cs="Courier New"/>
+          <w:b/>
+          <w:sz w:val="28"/>
+          <w:szCs w:val="28"/>
+        </w:rPr>
+      </w:pPr>
+    </w:p>
+    <w:p>
+      <w:pPr>
+        <w:pStyle w:val="ListParagraph"/>
+        <w:spacing w:after="0"/>
+        <w:rPr>
+          <w:rFonts w:ascii="Courier New" w:hAnsi="Courier New" w:cs="Courier New"/>
+          <w:b/>
+          <w:sz w:val="28"/>
+          <w:szCs w:val="28"/>
+        </w:rPr>
+      </w:pPr>
+      <w:r>
+        <w:rPr>
+          <w:rFonts w:ascii="Courier New" w:hAnsi="Courier New" w:cs="Courier New"/>
+          <w:b/>
+          <w:sz w:val="28"/>
+          <w:szCs w:val="28"/>
+        </w:rPr>
+        <w:t xml:space="preserve">SOAP Web service consumer and produce the data in the form of only </w:t>
+      </w:r>
+      <w:r>
+        <w:rPr>
+          <w:rFonts w:ascii="Courier New" w:hAnsi="Courier New" w:cs="Courier New"/>
+          <w:b/>
+          <w:sz w:val="28"/>
+          <w:szCs w:val="28"/>
+          <w:highlight w:val="yellow"/>
+        </w:rPr>
+        <w:t>XML</w:t>
+      </w:r>
+      <w:r>
+        <w:rPr>
+          <w:rFonts w:ascii="Courier New" w:hAnsi="Courier New" w:cs="Courier New"/>
+          <w:b/>
+          <w:sz w:val="28"/>
+          <w:szCs w:val="28"/>
+        </w:rPr>
+        <w:t xml:space="preserve">. </w:t>
+      </w:r>
+    </w:p>
+    <w:p>
+      <w:pPr>
+        <w:pStyle w:val="ListParagraph"/>
+        <w:spacing w:after="0"/>
+        <w:rPr>
+          <w:rFonts w:ascii="Courier New" w:hAnsi="Courier New" w:cs="Courier New"/>
+          <w:b/>
+          <w:sz w:val="28"/>
+          <w:szCs w:val="28"/>
+        </w:rPr>
+      </w:pPr>
+    </w:p>
+    <w:p>
+      <w:pPr>
+        <w:pStyle w:val="ListParagraph"/>
+        <w:spacing w:after="0"/>
+        <w:rPr>
+          <w:rFonts w:ascii="Courier New" w:hAnsi="Courier New" w:cs="Courier New"/>
+          <w:b/>
+          <w:sz w:val="28"/>
+          <w:szCs w:val="28"/>
+        </w:rPr>
+      </w:pPr>
+      <w:r>
+        <w:rPr>
+          <w:rFonts w:ascii="Courier New" w:hAnsi="Courier New" w:cs="Courier New"/>
+          <w:b/>
+          <w:sz w:val="28"/>
+          <w:szCs w:val="28"/>
+        </w:rPr>
+        <w:t xml:space="preserve">SOAP web service is standard web service. </w:t>
+      </w:r>
+    </w:p>
+    <w:p>
+      <w:pPr>
+        <w:pStyle w:val="ListParagraph"/>
+        <w:spacing w:after="0"/>
+        <w:rPr>
+          <w:rFonts w:ascii="Courier New" w:hAnsi="Courier New" w:cs="Courier New"/>
+          <w:b/>
+          <w:sz w:val="28"/>
+          <w:szCs w:val="28"/>
+        </w:rPr>
+      </w:pPr>
+    </w:p>
+    <w:p>
+      <w:pPr>
+        <w:pStyle w:val="ListParagraph"/>
+        <w:spacing w:after="0"/>
+        <w:rPr>
+          <w:rFonts w:ascii="Courier New" w:hAnsi="Courier New" w:cs="Courier New"/>
+          <w:b/>
+          <w:sz w:val="28"/>
+          <w:szCs w:val="28"/>
+        </w:rPr>
+      </w:pPr>
+      <w:r>
+        <w:rPr>
+          <w:rFonts w:ascii="Courier New" w:hAnsi="Courier New" w:cs="Courier New"/>
+          <w:b/>
+          <w:sz w:val="28"/>
+          <w:szCs w:val="28"/>
+        </w:rPr>
+        <w:t xml:space="preserve">SOAP internally follow its own structure. </w:t>
+      </w:r>
+    </w:p>
+    <w:p>
+      <w:pPr>
+        <w:pStyle w:val="ListParagraph"/>
+        <w:spacing w:after="0"/>
+        <w:rPr>
+          <w:rFonts w:ascii="Courier New" w:hAnsi="Courier New" w:cs="Courier New"/>
+          <w:b/>
+          <w:sz w:val="28"/>
+          <w:szCs w:val="28"/>
+        </w:rPr>
+      </w:pPr>
+    </w:p>
+    <w:p>
+      <w:pPr>
+        <w:pStyle w:val="ListParagraph"/>
+        <w:spacing w:after="0"/>
+        <w:rPr>
+          <w:rFonts w:ascii="Courier New" w:hAnsi="Courier New" w:cs="Courier New"/>
+          <w:b/>
+          <w:sz w:val="28"/>
+          <w:szCs w:val="28"/>
+        </w:rPr>
+      </w:pPr>
+    </w:p>
+    <w:p>
+      <w:pPr>
+        <w:pStyle w:val="ListParagraph"/>
+        <w:numPr>
+          <w:ilvl w:val="0"/>
+          <w:numId w:val="23"/>
+        </w:numPr>
+        <w:spacing w:after="0"/>
+        <w:rPr>
+          <w:rFonts w:ascii="Courier New" w:hAnsi="Courier New" w:cs="Courier New"/>
+          <w:b/>
+          <w:sz w:val="28"/>
+          <w:szCs w:val="28"/>
+        </w:rPr>
+      </w:pPr>
+      <w:r>
+        <w:rPr>
+          <w:rFonts w:ascii="Courier New" w:hAnsi="Courier New" w:cs="Courier New"/>
+          <w:b/>
+          <w:sz w:val="28"/>
+          <w:szCs w:val="28"/>
+        </w:rPr>
+        <w:t xml:space="preserve">RESTFull Web Service </w:t>
+      </w:r>
+    </w:p>
+    <w:p>
+      <w:pPr>
+        <w:spacing w:after="0"/>
+        <w:ind w:left="720"/>
+        <w:rPr>
+          <w:rFonts w:ascii="Courier New" w:hAnsi="Courier New" w:cs="Courier New"/>
+          <w:b/>
+          <w:sz w:val="28"/>
+          <w:szCs w:val="28"/>
+        </w:rPr>
+      </w:pPr>
+      <w:r>
+        <w:rPr>
+          <w:rFonts w:ascii="Courier New" w:hAnsi="Courier New" w:cs="Courier New"/>
+          <w:b/>
+          <w:sz w:val="28"/>
+          <w:szCs w:val="28"/>
+        </w:rPr>
+        <w:t xml:space="preserve">REST full web service we can consume as well as produce the data in the form of XML as well as non xml like JSON, text, html, buffer, media type etc. </w:t>
+      </w:r>
+    </w:p>
+    <w:p>
+      <w:pPr>
+        <w:spacing w:after="0"/>
+        <w:ind w:left="720"/>
+        <w:rPr>
+          <w:rFonts w:ascii="Courier New" w:hAnsi="Courier New" w:cs="Courier New"/>
+          <w:b/>
+          <w:sz w:val="28"/>
+          <w:szCs w:val="28"/>
+        </w:rPr>
+      </w:pPr>
+    </w:p>
+    <w:p>
+      <w:pPr>
+        <w:spacing w:after="0"/>
+        <w:ind w:left="720"/>
+        <w:rPr>
+          <w:rFonts w:ascii="Courier New" w:hAnsi="Courier New" w:cs="Courier New"/>
+          <w:b/>
+          <w:sz w:val="28"/>
+          <w:szCs w:val="28"/>
+        </w:rPr>
+      </w:pPr>
+      <w:r>
+        <w:rPr>
+          <w:rFonts w:ascii="Courier New" w:hAnsi="Courier New" w:cs="Courier New"/>
+          <w:b/>
+          <w:sz w:val="28"/>
+          <w:szCs w:val="28"/>
+        </w:rPr>
+        <w:t xml:space="preserve">Restfull web service expose resources or technologies like Servlet, JSP, Node JS(Express Module), asp.net, php, python as a Web Service using URL. </w:t>
+      </w:r>
+    </w:p>
+    <w:p>
+      <w:pPr>
+        <w:spacing w:after="0"/>
+        <w:ind w:left="720"/>
+        <w:rPr>
+          <w:rFonts w:ascii="Courier New" w:hAnsi="Courier New" w:cs="Courier New"/>
+          <w:b/>
+          <w:sz w:val="28"/>
+          <w:szCs w:val="28"/>
+        </w:rPr>
+      </w:pPr>
+    </w:p>
+    <w:p>
+      <w:pPr>
+        <w:spacing w:after="0"/>
+        <w:ind w:left="720"/>
+        <w:rPr>
+          <w:rFonts w:ascii="Courier New" w:hAnsi="Courier New" w:cs="Courier New"/>
+          <w:b/>
+          <w:sz w:val="28"/>
+          <w:szCs w:val="28"/>
+        </w:rPr>
+      </w:pPr>
+      <w:r>
+        <w:rPr>
+          <w:rFonts w:ascii="Courier New" w:hAnsi="Courier New" w:cs="Courier New"/>
+          <w:b/>
+          <w:sz w:val="28"/>
+          <w:szCs w:val="28"/>
+        </w:rPr>
+        <w:t xml:space="preserve">JSON or XML(DTD or XSD). </w:t>
+      </w:r>
+    </w:p>
+    <w:p>
+      <w:pPr>
+        <w:spacing w:after="0"/>
+        <w:ind w:left="720"/>
+        <w:rPr>
+          <w:rFonts w:ascii="Courier New" w:hAnsi="Courier New" w:cs="Courier New"/>
+          <w:b/>
+          <w:sz w:val="28"/>
+          <w:szCs w:val="28"/>
+        </w:rPr>
+      </w:pPr>
+      <w:r>
+        <w:rPr>
+          <w:rFonts w:ascii="Courier New" w:hAnsi="Courier New" w:cs="Courier New"/>
+          <w:b/>
+          <w:sz w:val="28"/>
+          <w:szCs w:val="28"/>
+        </w:rPr>
+        <w:t xml:space="preserve">Document Type definition </w:t>
+      </w:r>
+    </w:p>
+    <w:p>
+      <w:pPr>
+        <w:spacing w:after="0"/>
+        <w:ind w:left="720"/>
+        <w:rPr>
+          <w:rFonts w:ascii="Courier New" w:hAnsi="Courier New" w:cs="Courier New"/>
+          <w:b/>
+          <w:sz w:val="28"/>
+          <w:szCs w:val="28"/>
+        </w:rPr>
+      </w:pPr>
+      <w:r>
+        <w:rPr>
+          <w:rFonts w:ascii="Courier New" w:hAnsi="Courier New" w:cs="Courier New"/>
+          <w:b/>
+          <w:sz w:val="28"/>
+          <w:szCs w:val="28"/>
+        </w:rPr>
+        <w:t>Xml Schema definition.</w:t>
+      </w:r>
+    </w:p>
+    <w:p>
+      <w:pPr>
+        <w:spacing w:after="0"/>
+        <w:ind w:left="720"/>
+        <w:rPr>
+          <w:rFonts w:ascii="Courier New" w:hAnsi="Courier New" w:cs="Courier New"/>
+          <w:b/>
+          <w:sz w:val="28"/>
+          <w:szCs w:val="28"/>
+        </w:rPr>
+      </w:pPr>
+      <w:r>
+        <w:rPr>
+          <w:rFonts w:ascii="Courier New" w:hAnsi="Courier New" w:cs="Courier New"/>
+          <w:b/>
+          <w:sz w:val="28"/>
+          <w:szCs w:val="28"/>
+        </w:rPr>
+        <w:lastRenderedPageBreak/>
+        <w:t xml:space="preserve">Express : </w:t>
+      </w:r>
+    </w:p>
+    <w:p>
+      <w:pPr>
+        <w:spacing w:after="0"/>
+        <w:ind w:left="720"/>
+        <w:rPr>
+          <w:rFonts w:ascii="Courier New" w:hAnsi="Courier New" w:cs="Courier New"/>
+          <w:b/>
+          <w:sz w:val="28"/>
+          <w:szCs w:val="28"/>
+        </w:rPr>
+      </w:pPr>
+    </w:p>
+    <w:p>
+      <w:pPr>
+        <w:spacing w:after="0"/>
+        <w:ind w:left="720"/>
+        <w:rPr>
+          <w:rFonts w:ascii="Courier New" w:hAnsi="Courier New" w:cs="Courier New"/>
+          <w:b/>
+          <w:sz w:val="28"/>
+          <w:szCs w:val="28"/>
+        </w:rPr>
+      </w:pPr>
+      <w:r>
+        <w:rPr>
+          <w:rFonts w:ascii="Courier New" w:hAnsi="Courier New" w:cs="Courier New"/>
+          <w:b/>
+          <w:sz w:val="28"/>
+          <w:szCs w:val="28"/>
+        </w:rPr>
+        <w:t xml:space="preserve">WADL : Web Application Description language </w:t>
+      </w:r>
+    </w:p>
+    <w:p>
+      <w:pPr>
+        <w:spacing w:after="0"/>
+        <w:ind w:left="720"/>
+        <w:rPr>
+          <w:rFonts w:ascii="Courier New" w:hAnsi="Courier New" w:cs="Courier New"/>
+          <w:b/>
+          <w:sz w:val="28"/>
+          <w:szCs w:val="28"/>
+        </w:rPr>
+      </w:pPr>
+    </w:p>
+    <w:p>
+      <w:pPr>
+        <w:spacing w:after="0"/>
+        <w:ind w:left="720"/>
+        <w:rPr>
+          <w:rFonts w:ascii="Courier New" w:hAnsi="Courier New" w:cs="Courier New"/>
+          <w:b/>
+          <w:sz w:val="28"/>
+          <w:szCs w:val="28"/>
+        </w:rPr>
+      </w:pPr>
+      <w:r>
+        <w:rPr>
+          <w:rFonts w:ascii="Courier New" w:hAnsi="Courier New" w:cs="Courier New"/>
+          <w:b/>
+          <w:sz w:val="28"/>
+          <w:szCs w:val="28"/>
+          <w:highlight w:val="yellow"/>
+        </w:rPr>
+        <w:t>Swagger API</w:t>
+      </w:r>
+      <w:r>
+        <w:rPr>
+          <w:rFonts w:ascii="Courier New" w:hAnsi="Courier New" w:cs="Courier New"/>
+          <w:b/>
+          <w:sz w:val="28"/>
+          <w:szCs w:val="28"/>
+        </w:rPr>
+        <w:t xml:space="preserve">: to create documentation for REST API. </w:t>
+      </w:r>
+    </w:p>
+    <w:p>
+      <w:pPr>
+        <w:spacing w:after="0"/>
+        <w:ind w:left="720"/>
+        <w:rPr>
+          <w:rFonts w:ascii="Courier New" w:hAnsi="Courier New" w:cs="Courier New"/>
+          <w:b/>
+          <w:sz w:val="28"/>
+          <w:szCs w:val="28"/>
+        </w:rPr>
+      </w:pPr>
+    </w:p>
+    <w:p>
+      <w:pPr>
+        <w:spacing w:after="0"/>
+        <w:ind w:left="720"/>
+        <w:rPr>
+          <w:rFonts w:ascii="Courier New" w:hAnsi="Courier New" w:cs="Courier New"/>
+          <w:b/>
+          <w:sz w:val="28"/>
+          <w:szCs w:val="28"/>
+        </w:rPr>
+      </w:pPr>
+      <w:r>
+        <w:rPr>
+          <w:rFonts w:ascii="Courier New" w:hAnsi="Courier New" w:cs="Courier New"/>
+          <w:b/>
+          <w:sz w:val="28"/>
+          <w:szCs w:val="28"/>
+        </w:rPr>
+        <w:t xml:space="preserve">MEAN : Mongo DB Express Angular Node </w:t>
+      </w:r>
+    </w:p>
+    <w:p>
+      <w:pPr>
+        <w:spacing w:after="0"/>
+        <w:ind w:left="720"/>
+        <w:rPr>
+          <w:rFonts w:ascii="Courier New" w:hAnsi="Courier New" w:cs="Courier New"/>
+          <w:b/>
+          <w:sz w:val="28"/>
+          <w:szCs w:val="28"/>
+        </w:rPr>
+      </w:pPr>
+    </w:p>
+    <w:p>
+      <w:pPr>
+        <w:spacing w:after="0"/>
+        <w:ind w:left="720"/>
+        <w:rPr>
+          <w:rFonts w:ascii="Courier New" w:hAnsi="Courier New" w:cs="Courier New"/>
+          <w:b/>
+          <w:sz w:val="28"/>
+          <w:szCs w:val="28"/>
+        </w:rPr>
+      </w:pPr>
+    </w:p>
+    <w:p>
+      <w:pPr>
+        <w:spacing w:after="0"/>
+        <w:ind w:left="720"/>
+        <w:rPr>
+          <w:rFonts w:ascii="Courier New" w:hAnsi="Courier New" w:cs="Courier New"/>
+          <w:b/>
+          <w:sz w:val="28"/>
+          <w:szCs w:val="28"/>
+        </w:rPr>
+      </w:pPr>
+    </w:p>
+    <w:p>
+      <w:pPr>
+        <w:spacing w:after="0"/>
+        <w:ind w:left="720"/>
+        <w:rPr>
+          <w:rFonts w:ascii="Courier New" w:hAnsi="Courier New" w:cs="Courier New"/>
+          <w:b/>
+          <w:sz w:val="28"/>
+          <w:szCs w:val="28"/>
+        </w:rPr>
+      </w:pPr>
+      <w:r>
+        <w:rPr>
+          <w:rFonts w:ascii="Courier New" w:hAnsi="Courier New" w:cs="Courier New"/>
+          <w:b/>
+          <w:sz w:val="28"/>
+          <w:szCs w:val="28"/>
+          <w:highlight w:val="yellow"/>
+        </w:rPr>
+        <w:t>ng new component-communication</w:t>
+      </w:r>
+    </w:p>
+    <w:p>
+      <w:pPr>
+        <w:spacing w:after="0"/>
+        <w:ind w:left="720"/>
+        <w:rPr>
+          <w:rFonts w:ascii="Courier New" w:hAnsi="Courier New" w:cs="Courier New"/>
+          <w:b/>
+          <w:sz w:val="28"/>
+          <w:szCs w:val="28"/>
+        </w:rPr>
+      </w:pPr>
+      <w:r>
+        <w:rPr>
+          <w:rFonts w:ascii="Courier New" w:hAnsi="Courier New" w:cs="Courier New"/>
+          <w:b/>
+          <w:sz w:val="28"/>
+          <w:szCs w:val="28"/>
+        </w:rPr>
+        <w:t xml:space="preserve">with routing </w:t>
+      </w:r>
+      <w:bookmarkStart w:id="0" w:name="_GoBack"/>
+      <w:bookmarkEnd w:id="0"/>
+      <w:r>
+        <w:rPr>
+          <w:rFonts w:ascii="Courier New" w:hAnsi="Courier New" w:cs="Courier New"/>
+          <w:b/>
+          <w:sz w:val="28"/>
+          <w:szCs w:val="28"/>
+        </w:rPr>
+        <w:t xml:space="preserve"> </w:t>
+      </w:r>
+    </w:p>
+    <w:p>
+      <w:pPr>
+        <w:spacing w:after="0"/>
+        <w:ind w:left="720"/>
+        <w:rPr>
+          <w:rFonts w:ascii="Courier New" w:hAnsi="Courier New" w:cs="Courier New"/>
+          <w:b/>
+          <w:sz w:val="28"/>
+          <w:szCs w:val="28"/>
+        </w:rPr>
+      </w:pPr>
+    </w:p>
+    <w:p>
+      <w:pPr>
+        <w:spacing w:after="0"/>
+        <w:ind w:left="720"/>
+        <w:rPr>
+          <w:rFonts w:ascii="Courier New" w:hAnsi="Courier New" w:cs="Courier New"/>
+          <w:b/>
+          <w:sz w:val="28"/>
+          <w:szCs w:val="28"/>
+        </w:rPr>
+      </w:pPr>
+    </w:p>
+    <w:p>
+      <w:pPr>
+        <w:spacing w:after="0"/>
+        <w:ind w:left="720"/>
+        <w:rPr>
+          <w:rFonts w:ascii="Courier New" w:hAnsi="Courier New" w:cs="Courier New"/>
+          <w:b/>
+          <w:sz w:val="28"/>
+          <w:szCs w:val="28"/>
+        </w:rPr>
+      </w:pPr>
+      <w:r>
+        <w:rPr>
+          <w:rFonts w:ascii="Courier New" w:hAnsi="Courier New" w:cs="Courier New"/>
+          <w:b/>
+          <w:sz w:val="28"/>
+          <w:szCs w:val="28"/>
+        </w:rPr>
+        <w:t>https://www.surveymonkey.com/r/NBKJBF7?trainer=akash%20kale&amp;company=Tata%20Consultancy%20Services&amp;milestone_id=00060605_01&amp;course=phase%203%20-%20create%20scalable%20and%20dynamic%20websites&amp;geo=US&amp;type=ELVC&amp;Webex_Session_ID=1847696173</w:t>
+      </w:r>
+    </w:p>
+    <w:p>
+      <w:pPr>
+        <w:spacing w:after="0"/>
+        <w:rPr>
+          <w:rFonts w:ascii="Courier New" w:hAnsi="Courier New" w:cs="Courier New"/>
+          <w:b/>
+          <w:sz w:val="28"/>
+          <w:szCs w:val="28"/>
+        </w:rPr>
+      </w:pPr>
+    </w:p>
+    <w:p>
+      <w:pPr>
+        <w:spacing w:after="0"/>
+        <w:rPr>
+          <w:rFonts w:ascii="Courier New" w:hAnsi="Courier New" w:cs="Courier New"/>
+          <w:b/>
+          <w:sz w:val="28"/>
+          <w:szCs w:val="28"/>
+        </w:rPr>
+      </w:pPr>
+    </w:p>
+    <w:p>
+      <w:pPr>
+        <w:spacing w:after="0"/>
+        <w:rPr>
+          <w:rFonts w:ascii="Courier New" w:hAnsi="Courier New" w:cs="Courier New"/>
+          <w:b/>
+          <w:sz w:val="28"/>
+          <w:szCs w:val="28"/>
+        </w:rPr>
+      </w:pPr>
+    </w:p>
+    <w:p>
+      <w:pPr>
+        <w:spacing w:after="0"/>
+        <w:rPr>
+          <w:rFonts w:ascii="Courier New" w:hAnsi="Courier New" w:cs="Courier New"/>
+          <w:b/>
+          <w:sz w:val="28"/>
+          <w:szCs w:val="28"/>
+        </w:rPr>
+      </w:pPr>
+    </w:p>
+    <w:p>
+      <w:pPr>
+        <w:spacing w:after="0"/>
+        <w:rPr>
+          <w:rFonts w:ascii="Courier New" w:hAnsi="Courier New" w:cs="Courier New"/>
+          <w:b/>
+          <w:sz w:val="28"/>
+          <w:szCs w:val="28"/>
+        </w:rPr>
+      </w:pPr>
+      <w:hyperlink r:id="rId9" w:history="1">
+        <w:r>
+          <w:rPr>
+            <w:rStyle w:val="Hyperlink"/>
+            <w:rFonts w:ascii="Courier New" w:hAnsi="Courier New" w:cs="Courier New"/>
+            <w:b/>
+            <w:sz w:val="28"/>
+            <w:szCs w:val="28"/>
+          </w:rPr>
+          <w:t>https://www.surveymonkey.com/r/NBKJBF7?trainer=akash%20kale&amp;company=Tata%20Consultancy%20Services&amp;milestone_id=00060605_01&amp;course=phase%203%20-%20create%20scalable%20and%20dynamic%20websites&amp;geo=US&amp;type=ELVC&amp;Webex_Session_ID=1847696173</w:t>
         </w:r>
       </w:hyperlink>
     </w:p>
@@ -40677,16 +43954,16 @@
     </w:lvl>
   </w:abstractNum>
   <w:abstractNum w:abstractNumId="9" w15:restartNumberingAfterBreak="0">
-    <w:nsid w:val="46EB74A6"/>
+    <w:nsid w:val="44C91F7E"/>
     <w:multiLevelType w:val="hybridMultilevel"/>
-    <w:tmpl w:val="CE96F20A"/>
-    <w:lvl w:ilvl="0" w:tplc="457ACC22">
+    <w:tmpl w:val="79F2CF58"/>
+    <w:lvl w:ilvl="0" w:tplc="4009000F">
       <w:start w:val="1"/>
       <w:numFmt w:val="decimal"/>
       <w:lvlText w:val="%1."/>
       <w:lvlJc w:val="left"/>
       <w:pPr>
-        <w:ind w:left="1080" w:hanging="720"/>
+        <w:ind w:left="720" w:hanging="360"/>
       </w:pPr>
       <w:rPr>
         <w:rFonts w:hint="default"/>
@@ -40766,10 +44043,10 @@
     </w:lvl>
   </w:abstractNum>
   <w:abstractNum w:abstractNumId="10" w15:restartNumberingAfterBreak="0">
-    <w:nsid w:val="47F67135"/>
+    <w:nsid w:val="46EB74A6"/>
     <w:multiLevelType w:val="hybridMultilevel"/>
-    <w:tmpl w:val="9B349906"/>
-    <w:lvl w:ilvl="0" w:tplc="DA9292AE">
+    <w:tmpl w:val="CE96F20A"/>
+    <w:lvl w:ilvl="0" w:tplc="457ACC22">
       <w:start w:val="1"/>
       <w:numFmt w:val="decimal"/>
       <w:lvlText w:val="%1."/>
@@ -40855,16 +44132,16 @@
     </w:lvl>
   </w:abstractNum>
   <w:abstractNum w:abstractNumId="11" w15:restartNumberingAfterBreak="0">
-    <w:nsid w:val="48522553"/>
+    <w:nsid w:val="47F67135"/>
     <w:multiLevelType w:val="hybridMultilevel"/>
-    <w:tmpl w:val="4C966D38"/>
-    <w:lvl w:ilvl="0" w:tplc="1C787238">
+    <w:tmpl w:val="9B349906"/>
+    <w:lvl w:ilvl="0" w:tplc="DA9292AE">
       <w:start w:val="1"/>
       <w:numFmt w:val="decimal"/>
       <w:lvlText w:val="%1."/>
       <w:lvlJc w:val="left"/>
       <w:pPr>
-        <w:ind w:left="2520" w:hanging="720"/>
+        <w:ind w:left="1080" w:hanging="720"/>
       </w:pPr>
       <w:rPr>
         <w:rFonts w:hint="default"/>
@@ -40876,7 +44153,7 @@
       <w:lvlText w:val="%2."/>
       <w:lvlJc w:val="left"/>
       <w:pPr>
-        <w:ind w:left="2880" w:hanging="360"/>
+        <w:ind w:left="1440" w:hanging="360"/>
       </w:pPr>
     </w:lvl>
     <w:lvl w:ilvl="2" w:tplc="4009001B" w:tentative="1">
@@ -40885,7 +44162,7 @@
       <w:lvlText w:val="%3."/>
       <w:lvlJc w:val="right"/>
       <w:pPr>
-        <w:ind w:left="3600" w:hanging="180"/>
+        <w:ind w:left="2160" w:hanging="180"/>
       </w:pPr>
     </w:lvl>
     <w:lvl w:ilvl="3" w:tplc="4009000F" w:tentative="1">
@@ -40894,7 +44171,7 @@
       <w:lvlText w:val="%4."/>
       <w:lvlJc w:val="left"/>
       <w:pPr>
-        <w:ind w:left="4320" w:hanging="360"/>
+        <w:ind w:left="2880" w:hanging="360"/>
       </w:pPr>
     </w:lvl>
     <w:lvl w:ilvl="4" w:tplc="40090019" w:tentative="1">
@@ -40903,7 +44180,7 @@
       <w:lvlText w:val="%5."/>
       <w:lvlJc w:val="left"/>
       <w:pPr>
-        <w:ind w:left="5040" w:hanging="360"/>
+        <w:ind w:left="3600" w:hanging="360"/>
       </w:pPr>
     </w:lvl>
     <w:lvl w:ilvl="5" w:tplc="4009001B" w:tentative="1">
@@ -40912,7 +44189,7 @@
       <w:lvlText w:val="%6."/>
       <w:lvlJc w:val="right"/>
       <w:pPr>
-        <w:ind w:left="5760" w:hanging="180"/>
+        <w:ind w:left="4320" w:hanging="180"/>
       </w:pPr>
     </w:lvl>
     <w:lvl w:ilvl="6" w:tplc="4009000F" w:tentative="1">
@@ -40921,7 +44198,7 @@
       <w:lvlText w:val="%7."/>
       <w:lvlJc w:val="left"/>
       <w:pPr>
-        <w:ind w:left="6480" w:hanging="360"/>
+        <w:ind w:left="5040" w:hanging="360"/>
       </w:pPr>
     </w:lvl>
     <w:lvl w:ilvl="7" w:tplc="40090019" w:tentative="1">
@@ -40930,7 +44207,7 @@
       <w:lvlText w:val="%8."/>
       <w:lvlJc w:val="left"/>
       <w:pPr>
-        <w:ind w:left="7200" w:hanging="360"/>
+        <w:ind w:left="5760" w:hanging="360"/>
       </w:pPr>
     </w:lvl>
     <w:lvl w:ilvl="8" w:tplc="4009001B" w:tentative="1">
@@ -40939,21 +44216,21 @@
       <w:lvlText w:val="%9."/>
       <w:lvlJc w:val="right"/>
       <w:pPr>
-        <w:ind w:left="7920" w:hanging="180"/>
+        <w:ind w:left="6480" w:hanging="180"/>
       </w:pPr>
     </w:lvl>
   </w:abstractNum>
   <w:abstractNum w:abstractNumId="12" w15:restartNumberingAfterBreak="0">
-    <w:nsid w:val="49B979A1"/>
+    <w:nsid w:val="48522553"/>
     <w:multiLevelType w:val="hybridMultilevel"/>
-    <w:tmpl w:val="214E05DA"/>
-    <w:lvl w:ilvl="0" w:tplc="4009000F">
+    <w:tmpl w:val="4C966D38"/>
+    <w:lvl w:ilvl="0" w:tplc="1C787238">
       <w:start w:val="1"/>
       <w:numFmt w:val="decimal"/>
       <w:lvlText w:val="%1."/>
       <w:lvlJc w:val="left"/>
       <w:pPr>
-        <w:ind w:left="720" w:hanging="360"/>
+        <w:ind w:left="2520" w:hanging="720"/>
       </w:pPr>
       <w:rPr>
         <w:rFonts w:hint="default"/>
@@ -40965,7 +44242,7 @@
       <w:lvlText w:val="%2."/>
       <w:lvlJc w:val="left"/>
       <w:pPr>
-        <w:ind w:left="1440" w:hanging="360"/>
+        <w:ind w:left="2880" w:hanging="360"/>
       </w:pPr>
     </w:lvl>
     <w:lvl w:ilvl="2" w:tplc="4009001B" w:tentative="1">
@@ -40974,7 +44251,7 @@
       <w:lvlText w:val="%3."/>
       <w:lvlJc w:val="right"/>
       <w:pPr>
-        <w:ind w:left="2160" w:hanging="180"/>
+        <w:ind w:left="3600" w:hanging="180"/>
       </w:pPr>
     </w:lvl>
     <w:lvl w:ilvl="3" w:tplc="4009000F" w:tentative="1">
@@ -40983,7 +44260,7 @@
       <w:lvlText w:val="%4."/>
       <w:lvlJc w:val="left"/>
       <w:pPr>
-        <w:ind w:left="2880" w:hanging="360"/>
+        <w:ind w:left="4320" w:hanging="360"/>
       </w:pPr>
     </w:lvl>
     <w:lvl w:ilvl="4" w:tplc="40090019" w:tentative="1">
@@ -40992,7 +44269,7 @@
       <w:lvlText w:val="%5."/>
       <w:lvlJc w:val="left"/>
       <w:pPr>
-        <w:ind w:left="3600" w:hanging="360"/>
+        <w:ind w:left="5040" w:hanging="360"/>
       </w:pPr>
     </w:lvl>
     <w:lvl w:ilvl="5" w:tplc="4009001B" w:tentative="1">
@@ -41001,7 +44278,7 @@
       <w:lvlText w:val="%6."/>
       <w:lvlJc w:val="right"/>
       <w:pPr>
-        <w:ind w:left="4320" w:hanging="180"/>
+        <w:ind w:left="5760" w:hanging="180"/>
       </w:pPr>
     </w:lvl>
     <w:lvl w:ilvl="6" w:tplc="4009000F" w:tentative="1">
@@ -41010,7 +44287,7 @@
       <w:lvlText w:val="%7."/>
       <w:lvlJc w:val="left"/>
       <w:pPr>
-        <w:ind w:left="5040" w:hanging="360"/>
+        <w:ind w:left="6480" w:hanging="360"/>
       </w:pPr>
     </w:lvl>
     <w:lvl w:ilvl="7" w:tplc="40090019" w:tentative="1">
@@ -41019,7 +44296,7 @@
       <w:lvlText w:val="%8."/>
       <w:lvlJc w:val="left"/>
       <w:pPr>
-        <w:ind w:left="5760" w:hanging="360"/>
+        <w:ind w:left="7200" w:hanging="360"/>
       </w:pPr>
     </w:lvl>
     <w:lvl w:ilvl="8" w:tplc="4009001B" w:tentative="1">
@@ -41028,21 +44305,21 @@
       <w:lvlText w:val="%9."/>
       <w:lvlJc w:val="right"/>
       <w:pPr>
-        <w:ind w:left="6480" w:hanging="180"/>
+        <w:ind w:left="7920" w:hanging="180"/>
       </w:pPr>
     </w:lvl>
   </w:abstractNum>
   <w:abstractNum w:abstractNumId="13" w15:restartNumberingAfterBreak="0">
-    <w:nsid w:val="50FF7FA1"/>
+    <w:nsid w:val="49B979A1"/>
     <w:multiLevelType w:val="hybridMultilevel"/>
-    <w:tmpl w:val="49CEC8DC"/>
-    <w:lvl w:ilvl="0" w:tplc="1204745C">
+    <w:tmpl w:val="214E05DA"/>
+    <w:lvl w:ilvl="0" w:tplc="4009000F">
       <w:start w:val="1"/>
       <w:numFmt w:val="decimal"/>
       <w:lvlText w:val="%1."/>
       <w:lvlJc w:val="left"/>
       <w:pPr>
-        <w:ind w:left="1080" w:hanging="720"/>
+        <w:ind w:left="720" w:hanging="360"/>
       </w:pPr>
       <w:rPr>
         <w:rFonts w:hint="default"/>
@@ -41122,16 +44399,16 @@
     </w:lvl>
   </w:abstractNum>
   <w:abstractNum w:abstractNumId="14" w15:restartNumberingAfterBreak="0">
-    <w:nsid w:val="563A273F"/>
+    <w:nsid w:val="50FF7FA1"/>
     <w:multiLevelType w:val="hybridMultilevel"/>
-    <w:tmpl w:val="3BDCEA2C"/>
-    <w:lvl w:ilvl="0" w:tplc="4009000F">
+    <w:tmpl w:val="49CEC8DC"/>
+    <w:lvl w:ilvl="0" w:tplc="1204745C">
       <w:start w:val="1"/>
       <w:numFmt w:val="decimal"/>
       <w:lvlText w:val="%1."/>
       <w:lvlJc w:val="left"/>
       <w:pPr>
-        <w:ind w:left="720" w:hanging="360"/>
+        <w:ind w:left="1080" w:hanging="720"/>
       </w:pPr>
       <w:rPr>
         <w:rFonts w:hint="default"/>
@@ -41211,16 +44488,16 @@
     </w:lvl>
   </w:abstractNum>
   <w:abstractNum w:abstractNumId="15" w15:restartNumberingAfterBreak="0">
-    <w:nsid w:val="5D6707CF"/>
+    <w:nsid w:val="563A273F"/>
     <w:multiLevelType w:val="hybridMultilevel"/>
-    <w:tmpl w:val="303023A2"/>
-    <w:lvl w:ilvl="0" w:tplc="D11E0976">
+    <w:tmpl w:val="3BDCEA2C"/>
+    <w:lvl w:ilvl="0" w:tplc="4009000F">
       <w:start w:val="1"/>
       <w:numFmt w:val="decimal"/>
       <w:lvlText w:val="%1."/>
       <w:lvlJc w:val="left"/>
       <w:pPr>
-        <w:ind w:left="1800" w:hanging="720"/>
+        <w:ind w:left="720" w:hanging="360"/>
       </w:pPr>
       <w:rPr>
         <w:rFonts w:hint="default"/>
@@ -41232,7 +44509,7 @@
       <w:lvlText w:val="%2."/>
       <w:lvlJc w:val="left"/>
       <w:pPr>
-        <w:ind w:left="2160" w:hanging="360"/>
+        <w:ind w:left="1440" w:hanging="360"/>
       </w:pPr>
     </w:lvl>
     <w:lvl w:ilvl="2" w:tplc="4009001B" w:tentative="1">
@@ -41241,7 +44518,7 @@
       <w:lvlText w:val="%3."/>
       <w:lvlJc w:val="right"/>
       <w:pPr>
-        <w:ind w:left="2880" w:hanging="180"/>
+        <w:ind w:left="2160" w:hanging="180"/>
       </w:pPr>
     </w:lvl>
     <w:lvl w:ilvl="3" w:tplc="4009000F" w:tentative="1">
@@ -41250,7 +44527,7 @@
       <w:lvlText w:val="%4."/>
       <w:lvlJc w:val="left"/>
       <w:pPr>
-        <w:ind w:left="3600" w:hanging="360"/>
+        <w:ind w:left="2880" w:hanging="360"/>
       </w:pPr>
     </w:lvl>
     <w:lvl w:ilvl="4" w:tplc="40090019" w:tentative="1">
@@ -41259,7 +44536,7 @@
       <w:lvlText w:val="%5."/>
       <w:lvlJc w:val="left"/>
       <w:pPr>
-        <w:ind w:left="4320" w:hanging="360"/>
+        <w:ind w:left="3600" w:hanging="360"/>
       </w:pPr>
     </w:lvl>
     <w:lvl w:ilvl="5" w:tplc="4009001B" w:tentative="1">
@@ -41268,7 +44545,7 @@
       <w:lvlText w:val="%6."/>
       <w:lvlJc w:val="right"/>
       <w:pPr>
-        <w:ind w:left="5040" w:hanging="180"/>
+        <w:ind w:left="4320" w:hanging="180"/>
       </w:pPr>
     </w:lvl>
     <w:lvl w:ilvl="6" w:tplc="4009000F" w:tentative="1">
@@ -41277,7 +44554,7 @@
       <w:lvlText w:val="%7."/>
       <w:lvlJc w:val="left"/>
       <w:pPr>
-        <w:ind w:left="5760" w:hanging="360"/>
+        <w:ind w:left="5040" w:hanging="360"/>
       </w:pPr>
     </w:lvl>
     <w:lvl w:ilvl="7" w:tplc="40090019" w:tentative="1">
@@ -41286,7 +44563,7 @@
       <w:lvlText w:val="%8."/>
       <w:lvlJc w:val="left"/>
       <w:pPr>
-        <w:ind w:left="6480" w:hanging="360"/>
+        <w:ind w:left="5760" w:hanging="360"/>
       </w:pPr>
     </w:lvl>
     <w:lvl w:ilvl="8" w:tplc="4009001B" w:tentative="1">
@@ -41295,11 +44572,100 @@
       <w:lvlText w:val="%9."/>
       <w:lvlJc w:val="right"/>
       <w:pPr>
-        <w:ind w:left="7200" w:hanging="180"/>
+        <w:ind w:left="6480" w:hanging="180"/>
       </w:pPr>
     </w:lvl>
   </w:abstractNum>
   <w:abstractNum w:abstractNumId="16" w15:restartNumberingAfterBreak="0">
+    <w:nsid w:val="5D6707CF"/>
+    <w:multiLevelType w:val="hybridMultilevel"/>
+    <w:tmpl w:val="303023A2"/>
+    <w:lvl w:ilvl="0" w:tplc="D11E0976">
+      <w:start w:val="1"/>
+      <w:numFmt w:val="decimal"/>
+      <w:lvlText w:val="%1."/>
+      <w:lvlJc w:val="left"/>
+      <w:pPr>
+        <w:ind w:left="1800" w:hanging="720"/>
+      </w:pPr>
+      <w:rPr>
+        <w:rFonts w:hint="default"/>
+      </w:rPr>
+    </w:lvl>
+    <w:lvl w:ilvl="1" w:tplc="40090019" w:tentative="1">
+      <w:start w:val="1"/>
+      <w:numFmt w:val="lowerLetter"/>
+      <w:lvlText w:val="%2."/>
+      <w:lvlJc w:val="left"/>
+      <w:pPr>
+        <w:ind w:left="2160" w:hanging="360"/>
+      </w:pPr>
+    </w:lvl>
+    <w:lvl w:ilvl="2" w:tplc="4009001B" w:tentative="1">
+      <w:start w:val="1"/>
+      <w:numFmt w:val="lowerRoman"/>
+      <w:lvlText w:val="%3."/>
+      <w:lvlJc w:val="right"/>
+      <w:pPr>
+        <w:ind w:left="2880" w:hanging="180"/>
+      </w:pPr>
+    </w:lvl>
+    <w:lvl w:ilvl="3" w:tplc="4009000F" w:tentative="1">
+      <w:start w:val="1"/>
+      <w:numFmt w:val="decimal"/>
+      <w:lvlText w:val="%4."/>
+      <w:lvlJc w:val="left"/>
+      <w:pPr>
+        <w:ind w:left="3600" w:hanging="360"/>
+      </w:pPr>
+    </w:lvl>
+    <w:lvl w:ilvl="4" w:tplc="40090019" w:tentative="1">
+      <w:start w:val="1"/>
+      <w:numFmt w:val="lowerLetter"/>
+      <w:lvlText w:val="%5."/>
+      <w:lvlJc w:val="left"/>
+      <w:pPr>
+        <w:ind w:left="4320" w:hanging="360"/>
+      </w:pPr>
+    </w:lvl>
+    <w:lvl w:ilvl="5" w:tplc="4009001B" w:tentative="1">
+      <w:start w:val="1"/>
+      <w:numFmt w:val="lowerRoman"/>
+      <w:lvlText w:val="%6."/>
+      <w:lvlJc w:val="right"/>
+      <w:pPr>
+        <w:ind w:left="5040" w:hanging="180"/>
+      </w:pPr>
+    </w:lvl>
+    <w:lvl w:ilvl="6" w:tplc="4009000F" w:tentative="1">
+      <w:start w:val="1"/>
+      <w:numFmt w:val="decimal"/>
+      <w:lvlText w:val="%7."/>
+      <w:lvlJc w:val="left"/>
+      <w:pPr>
+        <w:ind w:left="5760" w:hanging="360"/>
+      </w:pPr>
+    </w:lvl>
+    <w:lvl w:ilvl="7" w:tplc="40090019" w:tentative="1">
+      <w:start w:val="1"/>
+      <w:numFmt w:val="lowerLetter"/>
+      <w:lvlText w:val="%8."/>
+      <w:lvlJc w:val="left"/>
+      <w:pPr>
+        <w:ind w:left="6480" w:hanging="360"/>
+      </w:pPr>
+    </w:lvl>
+    <w:lvl w:ilvl="8" w:tplc="4009001B" w:tentative="1">
+      <w:start w:val="1"/>
+      <w:numFmt w:val="lowerRoman"/>
+      <w:lvlText w:val="%9."/>
+      <w:lvlJc w:val="right"/>
+      <w:pPr>
+        <w:ind w:left="7200" w:hanging="180"/>
+      </w:pPr>
+    </w:lvl>
+  </w:abstractNum>
+  <w:abstractNum w:abstractNumId="17" w15:restartNumberingAfterBreak="0">
     <w:nsid w:val="5FD53903"/>
     <w:multiLevelType w:val="hybridMultilevel"/>
     <w:tmpl w:val="38C67ADC"/>
@@ -41388,7 +44754,7 @@
       </w:pPr>
     </w:lvl>
   </w:abstractNum>
-  <w:abstractNum w:abstractNumId="17" w15:restartNumberingAfterBreak="0">
+  <w:abstractNum w:abstractNumId="18" w15:restartNumberingAfterBreak="0">
     <w:nsid w:val="707575E8"/>
     <w:multiLevelType w:val="hybridMultilevel"/>
     <w:tmpl w:val="C58ADE88"/>
@@ -41477,7 +44843,7 @@
       </w:pPr>
     </w:lvl>
   </w:abstractNum>
-  <w:abstractNum w:abstractNumId="18" w15:restartNumberingAfterBreak="0">
+  <w:abstractNum w:abstractNumId="19" w15:restartNumberingAfterBreak="0">
     <w:nsid w:val="7163439B"/>
     <w:multiLevelType w:val="hybridMultilevel"/>
     <w:tmpl w:val="0E54FED8"/>
@@ -41566,7 +44932,7 @@
       </w:pPr>
     </w:lvl>
   </w:abstractNum>
-  <w:abstractNum w:abstractNumId="19" w15:restartNumberingAfterBreak="0">
+  <w:abstractNum w:abstractNumId="20" w15:restartNumberingAfterBreak="0">
     <w:nsid w:val="7CB15660"/>
     <w:multiLevelType w:val="hybridMultilevel"/>
     <w:tmpl w:val="995E1BDA"/>
@@ -41655,7 +45021,7 @@
       </w:pPr>
     </w:lvl>
   </w:abstractNum>
-  <w:abstractNum w:abstractNumId="20" w15:restartNumberingAfterBreak="0">
+  <w:abstractNum w:abstractNumId="21" w15:restartNumberingAfterBreak="0">
     <w:nsid w:val="7CB74367"/>
     <w:multiLevelType w:val="hybridMultilevel"/>
     <w:tmpl w:val="31946A86"/>
@@ -41744,7 +45110,7 @@
       </w:pPr>
     </w:lvl>
   </w:abstractNum>
-  <w:abstractNum w:abstractNumId="21" w15:restartNumberingAfterBreak="0">
+  <w:abstractNum w:abstractNumId="22" w15:restartNumberingAfterBreak="0">
     <w:nsid w:val="7D091DFA"/>
     <w:multiLevelType w:val="hybridMultilevel"/>
     <w:tmpl w:val="7C707548"/>
@@ -41834,16 +45200,16 @@
     </w:lvl>
   </w:abstractNum>
   <w:num w:numId="1">
-    <w:abstractNumId w:val="13"/>
+    <w:abstractNumId w:val="14"/>
   </w:num>
   <w:num w:numId="2">
-    <w:abstractNumId w:val="9"/>
+    <w:abstractNumId w:val="10"/>
   </w:num>
   <w:num w:numId="3">
-    <w:abstractNumId w:val="10"/>
+    <w:abstractNumId w:val="11"/>
   </w:num>
   <w:num w:numId="4">
-    <w:abstractNumId w:val="18"/>
+    <w:abstractNumId w:val="19"/>
   </w:num>
   <w:num w:numId="5">
     <w:abstractNumId w:val="0"/>
@@ -41855,49 +45221,52 @@
     <w:abstractNumId w:val="4"/>
   </w:num>
   <w:num w:numId="8">
-    <w:abstractNumId w:val="15"/>
+    <w:abstractNumId w:val="16"/>
   </w:num>
   <w:num w:numId="9">
     <w:abstractNumId w:val="6"/>
   </w:num>
   <w:num w:numId="10">
-    <w:abstractNumId w:val="21"/>
+    <w:abstractNumId w:val="22"/>
   </w:num>
   <w:num w:numId="11">
     <w:abstractNumId w:val="3"/>
   </w:num>
   <w:num w:numId="12">
-    <w:abstractNumId w:val="19"/>
+    <w:abstractNumId w:val="20"/>
   </w:num>
   <w:num w:numId="13">
-    <w:abstractNumId w:val="11"/>
+    <w:abstractNumId w:val="12"/>
   </w:num>
   <w:num w:numId="14">
     <w:abstractNumId w:val="8"/>
   </w:num>
   <w:num w:numId="15">
-    <w:abstractNumId w:val="20"/>
+    <w:abstractNumId w:val="21"/>
   </w:num>
   <w:num w:numId="16">
     <w:abstractNumId w:val="1"/>
   </w:num>
   <w:num w:numId="17">
-    <w:abstractNumId w:val="17"/>
+    <w:abstractNumId w:val="18"/>
   </w:num>
   <w:num w:numId="18">
-    <w:abstractNumId w:val="12"/>
+    <w:abstractNumId w:val="13"/>
   </w:num>
   <w:num w:numId="19">
-    <w:abstractNumId w:val="16"/>
+    <w:abstractNumId w:val="17"/>
   </w:num>
   <w:num w:numId="20">
     <w:abstractNumId w:val="7"/>
   </w:num>
   <w:num w:numId="21">
-    <w:abstractNumId w:val="14"/>
+    <w:abstractNumId w:val="15"/>
   </w:num>
   <w:num w:numId="22">
     <w:abstractNumId w:val="5"/>
+  </w:num>
+  <w:num w:numId="23">
+    <w:abstractNumId w:val="9"/>
   </w:num>
 </w:numbering>
 </file>

</xml_diff>